<commit_message>
Fet informe, falte arreglar
</commit_message>
<xml_diff>
--- a/Pràctica 2 - Informe.docx
+++ b/Pràctica 2 - Informe.docx
@@ -12,7 +12,7 @@
         <mc:AlternateContent>
           <mc:Choice Requires="wpg">
             <w:drawing>
-              <wp:anchor behindDoc="1" distT="0" distB="0" distL="0" distR="0" simplePos="0" locked="0" layoutInCell="0" allowOverlap="1" relativeHeight="2" wp14:anchorId="0ECDAFAB">
+              <wp:anchor behindDoc="1" distT="0" distB="0" distL="0" distR="0" simplePos="0" locked="0" layoutInCell="1" allowOverlap="1" relativeHeight="2" wp14:anchorId="0ECDAFAB">
                 <wp:simplePos x="0" y="0"/>
                 <wp:positionH relativeFrom="page">
                   <wp:posOffset>302260</wp:posOffset>
@@ -20,7 +20,7 @@
                 <wp:positionV relativeFrom="page">
                   <wp:align>center</wp:align>
                 </wp:positionV>
-                <wp:extent cx="2195830" cy="9126855"/>
+                <wp:extent cx="2197100" cy="9128125"/>
                 <wp:effectExtent l="0" t="0" r="6985" b="7620"/>
                 <wp:wrapNone/>
                 <wp:docPr id="1" name="Grupo 2"/>
@@ -31,7 +31,7 @@
                       <wpg:grpSpPr>
                         <a:xfrm>
                           <a:off x="0" y="0"/>
-                          <a:ext cx="2195280" cy="9126360"/>
+                          <a:ext cx="2196360" cy="9127440"/>
                         </a:xfrm>
                       </wpg:grpSpPr>
                       <wps:wsp>
@@ -39,7 +39,7 @@
                         <wps:spPr>
                           <a:xfrm>
                             <a:off x="0" y="0"/>
-                            <a:ext cx="192960" cy="9126360"/>
+                            <a:ext cx="191880" cy="9127440"/>
                           </a:xfrm>
                           <a:prstGeom prst="rect">
                             <a:avLst/>
@@ -72,7 +72,7 @@
                         <wps:spPr>
                           <a:xfrm>
                             <a:off x="0" y="1467000"/>
-                            <a:ext cx="2195280" cy="550440"/>
+                            <a:ext cx="2196360" cy="549360"/>
                           </a:xfrm>
                           <a:prstGeom prst="homePlate">
                             <a:avLst>
@@ -108,23 +108,23 @@
                               </w:pPr>
                               <w:r>
                                 <w:rPr>
+                                  <w:spacing w:val="0"/>
+                                  <w:smallCaps w:val="false"/>
+                                  <w:caps w:val="false"/>
+                                  <w:iCs w:val="false"/>
+                                  <w:bCs w:val="false"/>
+                                  <w:szCs w:val="28"/>
+                                  <w:vertAlign w:val="baseline"/>
+                                  <w:position w:val="0"/>
                                   <w:sz w:val="28"/>
-                                  <w:b w:val="false"/>
-                                  <w:u w:val="none"/>
+                                  <w:i w:val="false"/>
                                   <w:dstrike w:val="false"/>
                                   <w:strike w:val="false"/>
-                                  <w:i w:val="false"/>
-                                  <w:vertAlign w:val="baseline"/>
-                                  <w:position w:val="0"/>
-                                  <w:spacing w:val="0"/>
-                                  <w:szCs w:val="28"/>
-                                  <w:bCs w:val="false"/>
-                                  <w:iCs w:val="false"/>
-                                  <w:smallCaps w:val="false"/>
-                                  <w:caps w:val="false"/>
-                                  <w:rFonts w:asciiTheme="minorHAnsi" w:cstheme="minorBidi" w:eastAsiaTheme="minorHAnsi" w:hAnsiTheme="minorHAnsi" w:ascii="Calibri" w:hAnsi="Calibri"/>
+                                  <w:u w:val="none"/>
+                                  <w:b w:val="false"/>
+                                  <w:sz w:val="28"/>
+                                  <w:rFonts w:asciiTheme="minorHAnsi" w:cstheme="minorBidi" w:eastAsiaTheme="minorHAnsi" w:hAnsiTheme="minorHAnsi" w:eastAsia="Calibri" w:ascii="Calibri" w:hAnsi="Calibri"/>
                                   <w:color w:val="FFFFFF"/>
-                                  <w:lang w:val="es-ES"/>
                                 </w:rPr>
                                 <w:t>24/01/2021</w:t>
                               </w:r>
@@ -139,8 +139,8 @@
                         <wpg:cNvGrpSpPr/>
                         <wpg:grpSpPr>
                           <a:xfrm>
-                            <a:off x="76320" y="4210560"/>
-                            <a:ext cx="2058120" cy="4910400"/>
+                            <a:off x="76320" y="4212000"/>
+                            <a:ext cx="2059200" cy="4910400"/>
                           </a:xfrm>
                         </wpg:grpSpPr>
                         <wpg:grpSp>
@@ -148,15 +148,15 @@
                           <wpg:grpSpPr>
                             <a:xfrm>
                               <a:off x="95040" y="0"/>
-                              <a:ext cx="1650240" cy="4910400"/>
+                              <a:ext cx="1651680" cy="4910400"/>
                             </a:xfrm>
                           </wpg:grpSpPr>
                           <wps:wsp>
                             <wps:cNvSpPr/>
                             <wps:spPr>
                               <a:xfrm>
-                                <a:off x="360000" y="3156120"/>
-                                <a:ext cx="304200" cy="1098000"/>
+                                <a:off x="360000" y="3157200"/>
+                                <a:ext cx="304200" cy="1096560"/>
                               </a:xfrm>
                               <a:custGeom>
                                 <a:avLst/>
@@ -199,7 +199,7 @@
                               <a:solidFill>
                                 <a:schemeClr val="tx2"/>
                               </a:solidFill>
-                              <a:ln w="0">
+                              <a:ln>
                                 <a:solidFill>
                                   <a:schemeClr val="tx2"/>
                                 </a:solidFill>
@@ -217,8 +217,8 @@
                             <wps:cNvSpPr/>
                             <wps:spPr>
                               <a:xfrm>
-                                <a:off x="680760" y="4240080"/>
-                                <a:ext cx="289440" cy="670680"/>
+                                <a:off x="682200" y="4241160"/>
+                                <a:ext cx="288360" cy="669240"/>
                               </a:xfrm>
                               <a:custGeom>
                                 <a:avLst/>
@@ -264,7 +264,7 @@
                               <a:solidFill>
                                 <a:schemeClr val="tx2"/>
                               </a:solidFill>
-                              <a:ln w="0">
+                              <a:ln>
                                 <a:solidFill>
                                   <a:schemeClr val="tx2"/>
                                 </a:solidFill>
@@ -283,7 +283,7 @@
                             <wps:spPr>
                               <a:xfrm>
                                 <a:off x="0" y="0"/>
-                                <a:ext cx="348480" cy="3177000"/>
+                                <a:ext cx="347400" cy="3177000"/>
                               </a:xfrm>
                               <a:custGeom>
                                 <a:avLst/>
@@ -365,7 +365,7 @@
                               <a:solidFill>
                                 <a:schemeClr val="tx2"/>
                               </a:solidFill>
-                              <a:ln w="0">
+                              <a:ln>
                                 <a:solidFill>
                                   <a:schemeClr val="tx2"/>
                                 </a:solidFill>
@@ -460,7 +460,7 @@
                               <a:solidFill>
                                 <a:schemeClr val="tx2"/>
                               </a:solidFill>
-                              <a:ln w="0">
+                              <a:ln>
                                 <a:solidFill>
                                   <a:schemeClr val="tx2"/>
                                 </a:solidFill>
@@ -478,8 +478,8 @@
                             <wps:cNvSpPr/>
                             <wps:spPr>
                               <a:xfrm>
-                                <a:off x="349920" y="3178440"/>
-                                <a:ext cx="384120" cy="1569600"/>
+                                <a:off x="349920" y="3179520"/>
+                                <a:ext cx="384120" cy="1568520"/>
                               </a:xfrm>
                               <a:custGeom>
                                 <a:avLst/>
@@ -552,7 +552,7 @@
                               <a:solidFill>
                                 <a:schemeClr val="tx2"/>
                               </a:solidFill>
-                              <a:ln w="0">
+                              <a:ln>
                                 <a:solidFill>
                                   <a:schemeClr val="tx2"/>
                                 </a:solidFill>
@@ -570,8 +570,8 @@
                             <wps:cNvSpPr/>
                             <wps:spPr>
                               <a:xfrm>
-                                <a:off x="755640" y="4739040"/>
-                                <a:ext cx="81360" cy="170640"/>
+                                <a:off x="757080" y="4740120"/>
+                                <a:ext cx="79920" cy="169560"/>
                               </a:xfrm>
                               <a:custGeom>
                                 <a:avLst/>
@@ -602,7 +602,7 @@
                               <a:solidFill>
                                 <a:schemeClr val="tx2"/>
                               </a:solidFill>
-                              <a:ln w="0">
+                              <a:ln>
                                 <a:solidFill>
                                   <a:schemeClr val="tx2"/>
                                 </a:solidFill>
@@ -620,8 +620,8 @@
                             <wps:cNvSpPr/>
                             <wps:spPr>
                               <a:xfrm>
-                                <a:off x="338040" y="3055680"/>
-                                <a:ext cx="36360" cy="231120"/>
+                                <a:off x="338040" y="3056760"/>
+                                <a:ext cx="34920" cy="230040"/>
                               </a:xfrm>
                               <a:custGeom>
                                 <a:avLst/>
@@ -655,7 +655,7 @@
                               <a:solidFill>
                                 <a:schemeClr val="tx2"/>
                               </a:solidFill>
-                              <a:ln w="0">
+                              <a:ln>
                                 <a:solidFill>
                                   <a:schemeClr val="tx2"/>
                                 </a:solidFill>
@@ -673,7 +673,7 @@
                             <wps:cNvSpPr/>
                             <wps:spPr>
                               <a:xfrm>
-                                <a:off x="665640" y="2325960"/>
+                                <a:off x="666720" y="2325960"/>
                                 <a:ext cx="984960" cy="1912680"/>
                               </a:xfrm>
                               <a:custGeom>
@@ -783,7 +783,7 @@
                               <a:solidFill>
                                 <a:schemeClr val="tx2"/>
                               </a:solidFill>
-                              <a:ln w="0">
+                              <a:ln>
                                 <a:solidFill>
                                   <a:schemeClr val="tx2"/>
                                 </a:solidFill>
@@ -801,8 +801,8 @@
                             <wps:cNvSpPr/>
                             <wps:spPr>
                               <a:xfrm>
-                                <a:off x="665640" y="4254480"/>
-                                <a:ext cx="88920" cy="483120"/>
+                                <a:off x="666720" y="4255560"/>
+                                <a:ext cx="87480" cy="482040"/>
                               </a:xfrm>
                               <a:custGeom>
                                 <a:avLst/>
@@ -854,7 +854,7 @@
                               <a:solidFill>
                                 <a:schemeClr val="tx2"/>
                               </a:solidFill>
-                              <a:ln w="0">
+                              <a:ln>
                                 <a:solidFill>
                                   <a:schemeClr val="tx2"/>
                                 </a:solidFill>
@@ -872,8 +872,8 @@
                             <wps:cNvSpPr/>
                             <wps:spPr>
                               <a:xfrm>
-                                <a:off x="736200" y="4749120"/>
-                                <a:ext cx="76320" cy="161280"/>
+                                <a:off x="737280" y="4750560"/>
+                                <a:ext cx="74880" cy="160200"/>
                               </a:xfrm>
                               <a:custGeom>
                                 <a:avLst/>
@@ -901,7 +901,7 @@
                               <a:solidFill>
                                 <a:schemeClr val="tx2"/>
                               </a:solidFill>
-                              <a:ln w="0">
+                              <a:ln>
                                 <a:solidFill>
                                   <a:schemeClr val="tx2"/>
                                 </a:solidFill>
@@ -919,8 +919,8 @@
                             <wps:cNvSpPr/>
                             <wps:spPr>
                               <a:xfrm>
-                                <a:off x="665640" y="4197600"/>
-                                <a:ext cx="16560" cy="103680"/>
+                                <a:off x="666720" y="4198680"/>
+                                <a:ext cx="15120" cy="102240"/>
                               </a:xfrm>
                               <a:custGeom>
                                 <a:avLst/>
@@ -954,7 +954,7 @@
                               <a:solidFill>
                                 <a:schemeClr val="tx2"/>
                               </a:solidFill>
-                              <a:ln w="0">
+                              <a:ln>
                                 <a:solidFill>
                                   <a:schemeClr val="tx2"/>
                                 </a:solidFill>
@@ -972,8 +972,8 @@
                             <wps:cNvSpPr/>
                             <wps:spPr>
                               <a:xfrm>
-                                <a:off x="703800" y="4617360"/>
-                                <a:ext cx="111240" cy="293400"/>
+                                <a:off x="704880" y="4618440"/>
+                                <a:ext cx="109800" cy="291960"/>
                               </a:xfrm>
                               <a:custGeom>
                                 <a:avLst/>
@@ -1016,7 +1016,7 @@
                               <a:solidFill>
                                 <a:schemeClr val="tx2"/>
                               </a:solidFill>
-                              <a:ln w="0">
+                              <a:ln>
                                 <a:solidFill>
                                   <a:schemeClr val="tx2"/>
                                 </a:solidFill>
@@ -1036,14 +1036,14 @@
                           <wpg:grpSpPr>
                             <a:xfrm>
                               <a:off x="0" y="968400"/>
-                              <a:ext cx="2058120" cy="3942000"/>
+                              <a:ext cx="2059200" cy="3942000"/>
                             </a:xfrm>
                           </wpg:grpSpPr>
                           <wps:wsp>
                             <wps:cNvSpPr/>
                             <wps:spPr>
                               <a:xfrm>
-                                <a:off x="89280" y="1268280"/>
+                                <a:off x="89280" y="1267920"/>
                                 <a:ext cx="466200" cy="1677600"/>
                               </a:xfrm>
                               <a:custGeom>
@@ -1089,7 +1089,7 @@
                                   <a:alpha val="20000"/>
                                 </a:schemeClr>
                               </a:solidFill>
-                              <a:ln w="0">
+                              <a:ln>
                                 <a:solidFill>
                                   <a:schemeClr val="tx2">
                                     <a:alpha val="20000"/>
@@ -1109,8 +1109,8 @@
                             <wps:cNvSpPr/>
                             <wps:spPr>
                               <a:xfrm>
-                                <a:off x="583560" y="2917440"/>
-                                <a:ext cx="439920" cy="1024200"/>
+                                <a:off x="584640" y="2918520"/>
+                                <a:ext cx="438840" cy="1023120"/>
                               </a:xfrm>
                               <a:custGeom>
                                 <a:avLst/>
@@ -1158,7 +1158,7 @@
                                   <a:alpha val="20000"/>
                                 </a:schemeClr>
                               </a:solidFill>
-                              <a:ln w="0">
+                              <a:ln>
                                 <a:solidFill>
                                   <a:schemeClr val="tx2">
                                     <a:alpha val="20000"/>
@@ -1179,7 +1179,7 @@
                             <wps:spPr>
                               <a:xfrm>
                                 <a:off x="0" y="847080"/>
-                                <a:ext cx="73800" cy="450360"/>
+                                <a:ext cx="72360" cy="448920"/>
                               </a:xfrm>
                               <a:custGeom>
                                 <a:avLst/>
@@ -1215,7 +1215,7 @@
                                   <a:alpha val="20000"/>
                                 </a:schemeClr>
                               </a:solidFill>
-                              <a:ln w="0">
+                              <a:ln>
                                 <a:solidFill>
                                   <a:schemeClr val="tx2">
                                     <a:alpha val="20000"/>
@@ -1235,7 +1235,7 @@
                             <wps:cNvSpPr/>
                             <wps:spPr>
                               <a:xfrm>
-                                <a:off x="74880" y="1298160"/>
+                                <a:off x="74880" y="1297800"/>
                                 <a:ext cx="589320" cy="2397600"/>
                               </a:xfrm>
                               <a:custGeom>
@@ -1311,7 +1311,7 @@
                                   <a:alpha val="20000"/>
                                 </a:schemeClr>
                               </a:solidFill>
-                              <a:ln w="0">
+                              <a:ln>
                                 <a:solidFill>
                                   <a:schemeClr val="tx2">
                                     <a:alpha val="20000"/>
@@ -1331,8 +1331,8 @@
                             <wps:cNvSpPr/>
                             <wps:spPr>
                               <a:xfrm>
-                                <a:off x="695160" y="3678480"/>
-                                <a:ext cx="122040" cy="263520"/>
+                                <a:off x="696600" y="3679920"/>
+                                <a:ext cx="120600" cy="262080"/>
                               </a:xfrm>
                               <a:custGeom>
                                 <a:avLst/>
@@ -1365,7 +1365,7 @@
                                   <a:alpha val="20000"/>
                                 </a:schemeClr>
                               </a:solidFill>
-                              <a:ln w="0">
+                              <a:ln>
                                 <a:solidFill>
                                   <a:schemeClr val="tx2">
                                     <a:alpha val="20000"/>
@@ -1385,8 +1385,8 @@
                             <wps:cNvSpPr/>
                             <wps:spPr>
                               <a:xfrm>
-                                <a:off x="59400" y="1115280"/>
-                                <a:ext cx="54720" cy="353160"/>
+                                <a:off x="59400" y="1114920"/>
+                                <a:ext cx="53280" cy="351720"/>
                               </a:xfrm>
                               <a:custGeom>
                                 <a:avLst/>
@@ -1422,7 +1422,7 @@
                                   <a:alpha val="20000"/>
                                 </a:schemeClr>
                               </a:solidFill>
-                              <a:ln w="0">
+                              <a:ln>
                                 <a:solidFill>
                                   <a:schemeClr val="tx2">
                                     <a:alpha val="20000"/>
@@ -1442,7 +1442,7 @@
                             <wps:cNvSpPr/>
                             <wps:spPr>
                               <a:xfrm>
-                                <a:off x="556920" y="0"/>
+                                <a:off x="558000" y="0"/>
                                 <a:ext cx="1501200" cy="2916000"/>
                               </a:xfrm>
                               <a:custGeom>
@@ -1554,7 +1554,7 @@
                                   <a:alpha val="20000"/>
                                 </a:schemeClr>
                               </a:solidFill>
-                              <a:ln w="0">
+                              <a:ln>
                                 <a:solidFill>
                                   <a:schemeClr val="tx2">
                                     <a:alpha val="20000"/>
@@ -1574,8 +1574,8 @@
                             <wps:cNvSpPr/>
                             <wps:spPr>
                               <a:xfrm>
-                                <a:off x="556920" y="2946960"/>
-                                <a:ext cx="137160" cy="729720"/>
+                                <a:off x="558000" y="2948400"/>
+                                <a:ext cx="135720" cy="728280"/>
                               </a:xfrm>
                               <a:custGeom>
                                 <a:avLst/>
@@ -1629,7 +1629,7 @@
                                   <a:alpha val="20000"/>
                                 </a:schemeClr>
                               </a:solidFill>
-                              <a:ln w="0">
+                              <a:ln>
                                 <a:solidFill>
                                   <a:schemeClr val="tx2">
                                     <a:alpha val="20000"/>
@@ -1649,8 +1649,8 @@
                             <wps:cNvSpPr/>
                             <wps:spPr>
                               <a:xfrm>
-                                <a:off x="665280" y="3697200"/>
-                                <a:ext cx="114480" cy="245160"/>
+                                <a:off x="666720" y="3698280"/>
+                                <a:ext cx="113040" cy="243720"/>
                               </a:xfrm>
                               <a:custGeom>
                                 <a:avLst/>
@@ -1680,7 +1680,7 @@
                                   <a:alpha val="20000"/>
                                 </a:schemeClr>
                               </a:solidFill>
-                              <a:ln w="0">
+                              <a:ln>
                                 <a:solidFill>
                                   <a:schemeClr val="tx2">
                                     <a:alpha val="20000"/>
@@ -1700,8 +1700,8 @@
                             <wps:cNvSpPr/>
                             <wps:spPr>
                               <a:xfrm>
-                                <a:off x="556920" y="2854440"/>
-                                <a:ext cx="24840" cy="159480"/>
+                                <a:off x="558000" y="2855520"/>
+                                <a:ext cx="23400" cy="158040"/>
                               </a:xfrm>
                               <a:custGeom>
                                 <a:avLst/>
@@ -1737,7 +1737,7 @@
                                   <a:alpha val="20000"/>
                                 </a:schemeClr>
                               </a:solidFill>
-                              <a:ln w="0">
+                              <a:ln>
                                 <a:solidFill>
                                   <a:schemeClr val="tx2">
                                     <a:alpha val="20000"/>
@@ -1757,8 +1757,8 @@
                             <wps:cNvSpPr/>
                             <wps:spPr>
                               <a:xfrm>
-                                <a:off x="613440" y="3492000"/>
-                                <a:ext cx="170280" cy="450360"/>
+                                <a:off x="614520" y="3493080"/>
+                                <a:ext cx="168840" cy="448920"/>
                               </a:xfrm>
                               <a:custGeom>
                                 <a:avLst/>
@@ -1803,7 +1803,7 @@
                                   <a:alpha val="20000"/>
                                 </a:schemeClr>
                               </a:solidFill>
-                              <a:ln w="0">
+                              <a:ln>
                                 <a:solidFill>
                                   <a:schemeClr val="tx2">
                                     <a:alpha val="20000"/>
@@ -1835,8 +1835,8 @@
           </mc:Choice>
           <mc:Fallback>
             <w:pict>
-              <v:group id="shape_0" alt="Grupo 2" style="position:absolute;margin-left:23.8pt;margin-top:61.65pt;width:172.85pt;height:718.6pt" coordorigin="476,1233" coordsize="3457,14372">
-                <v:rect id="shape_0" fillcolor="#44546a" stroked="f" style="position:absolute;left:476;top:1233;width:303;height:14371;v-text-anchor:middle;mso-position-horizontal-relative:page;mso-position-vertical:center;mso-position-vertical-relative:page">
+              <v:group id="shape_0" alt="Grupo 2" style="position:absolute;margin-left:23.8pt;margin-top:61.6pt;width:172.95pt;height:718.7pt" coordorigin="476,1232" coordsize="3459,14374">
+                <v:rect id="shape_0" fillcolor="#44546a" stroked="f" style="position:absolute;left:476;top:1232;width:301;height:14373;mso-position-horizontal-relative:page;mso-position-vertical:center;mso-position-vertical-relative:page">
                   <w10:wrap type="none"/>
                   <v:fill o:detectmouseclick="t" type="solid" color2="#bbab95"/>
                   <v:stroke color="#3465a4" weight="12600" joinstyle="miter" endcap="flat"/>
@@ -1856,7 +1856,7 @@
                     <v:h position="@2,0"/>
                   </v:handles>
                 </v:shapetype>
-                <v:shape id="shape_0" fillcolor="#4472c4" stroked="f" style="position:absolute;left:476;top:3543;width:3456;height:866;v-text-anchor:middle;mso-position-horizontal-relative:page;mso-position-vertical:center;mso-position-vertical-relative:page" type="shapetype_15">
+                <v:shape id="shape_0" fillcolor="#4472c4" stroked="f" style="position:absolute;left:476;top:3542;width:3458;height:864;mso-position-horizontal-relative:page;mso-position-vertical:center;mso-position-vertical-relative:page" type="shapetype_15">
                   <v:textbox>
                     <w:txbxContent>
                       <w:p>
@@ -1868,36 +1868,36 @@
                         </w:pPr>
                         <w:r>
                           <w:rPr>
+                            <w:spacing w:val="0"/>
+                            <w:smallCaps w:val="false"/>
+                            <w:caps w:val="false"/>
+                            <w:iCs w:val="false"/>
+                            <w:bCs w:val="false"/>
+                            <w:szCs w:val="28"/>
+                            <w:vertAlign w:val="baseline"/>
+                            <w:position w:val="0"/>
                             <w:sz w:val="28"/>
-                            <w:b w:val="false"/>
-                            <w:u w:val="none"/>
+                            <w:i w:val="false"/>
                             <w:dstrike w:val="false"/>
                             <w:strike w:val="false"/>
-                            <w:i w:val="false"/>
-                            <w:vertAlign w:val="baseline"/>
-                            <w:position w:val="0"/>
-                            <w:spacing w:val="0"/>
-                            <w:szCs w:val="28"/>
-                            <w:bCs w:val="false"/>
-                            <w:iCs w:val="false"/>
-                            <w:smallCaps w:val="false"/>
-                            <w:caps w:val="false"/>
-                            <w:rFonts w:asciiTheme="minorHAnsi" w:cstheme="minorBidi" w:eastAsiaTheme="minorHAnsi" w:hAnsiTheme="minorHAnsi" w:ascii="Calibri" w:hAnsi="Calibri"/>
+                            <w:u w:val="none"/>
+                            <w:b w:val="false"/>
+                            <w:sz w:val="28"/>
+                            <w:rFonts w:asciiTheme="minorHAnsi" w:cstheme="minorBidi" w:eastAsiaTheme="minorHAnsi" w:hAnsiTheme="minorHAnsi" w:eastAsia="Calibri" w:ascii="Calibri" w:hAnsi="Calibri"/>
                             <w:color w:val="FFFFFF"/>
-                            <w:lang w:val="es-ES"/>
                           </w:rPr>
                           <w:t>24/01/2021</w:t>
                         </w:r>
                       </w:p>
                     </w:txbxContent>
                   </v:textbox>
-                  <w10:wrap type="none"/>
+                  <w10:wrap type="square"/>
                   <v:fill o:detectmouseclick="t" type="solid" color2="#bb8d3b"/>
                   <v:stroke color="#3465a4" weight="12600" joinstyle="miter" endcap="flat"/>
                 </v:shape>
-                <v:group id="shape_0" style="position:absolute;left:596;top:7864;width:3241;height:7734">
-                  <v:group id="shape_0" style="position:absolute;left:746;top:7864;width:2599;height:7734"/>
-                  <v:group id="shape_0" style="position:absolute;left:596;top:9389;width:3241;height:6209"/>
+                <v:group id="shape_0" style="position:absolute;left:596;top:7865;width:3243;height:7734">
+                  <v:group id="shape_0" style="position:absolute;left:746;top:7865;width:2601;height:7734"/>
+                  <v:group id="shape_0" style="position:absolute;left:596;top:9390;width:3243;height:6208"/>
                 </v:group>
               </v:group>
             </w:pict>
@@ -1906,15 +1906,15 @@
         <mc:AlternateContent>
           <mc:Choice Requires="wps">
             <w:drawing>
-              <wp:anchor behindDoc="0" distT="0" distB="0" distL="0" distR="0" simplePos="0" locked="0" layoutInCell="0" allowOverlap="1" relativeHeight="4" wp14:anchorId="317B1F9F">
+              <wp:anchor behindDoc="0" distT="0" distB="0" distL="0" distR="0" simplePos="0" locked="0" layoutInCell="1" allowOverlap="1" relativeHeight="4" wp14:anchorId="317B1F9F">
                 <wp:simplePos x="0" y="0"/>
                 <wp:positionH relativeFrom="page">
                   <wp:posOffset>3175000</wp:posOffset>
                 </wp:positionH>
                 <wp:positionV relativeFrom="page">
-                  <wp:posOffset>9420225</wp:posOffset>
+                  <wp:posOffset>9450705</wp:posOffset>
                 </wp:positionV>
-                <wp:extent cx="3484880" cy="556895"/>
+                <wp:extent cx="3480435" cy="556895"/>
                 <wp:effectExtent l="0" t="0" r="0" b="0"/>
                 <wp:wrapNone/>
                 <wp:docPr id="2" name="Cuadro de texto 32"/>
@@ -1925,13 +1925,13 @@
                       <wps:spPr>
                         <a:xfrm>
                           <a:off x="0" y="0"/>
-                          <a:ext cx="3484080" cy="556200"/>
+                          <a:ext cx="3479760" cy="556200"/>
                         </a:xfrm>
                         <a:prstGeom prst="rect">
                           <a:avLst/>
                         </a:prstGeom>
                         <a:noFill/>
-                        <a:ln w="6350">
+                        <a:ln w="6480">
                           <a:noFill/>
                         </a:ln>
                       </wps:spPr>
@@ -1964,7 +1964,7 @@
                                 <w:sz w:val="26"/>
                                 <w:szCs w:val="26"/>
                               </w:rPr>
-                              <w:t>Joel Farré Cortés (78103400T)</w:t>
+                              <w:t>Joel Aumedes Serrano (48051307Y)</w:t>
                             </w:r>
                           </w:p>
                           <w:p>
@@ -1982,7 +1982,7 @@
                                 <w:sz w:val="26"/>
                                 <w:szCs w:val="26"/>
                               </w:rPr>
-                              <w:t>Joel Aumedes Serrano (48051307Y)</w:t>
+                              <w:t>Joel Farré Cortés (78103400T)</w:t>
                             </w:r>
                           </w:p>
                           <w:p>
@@ -2029,8 +2029,8 @@
           </mc:Choice>
           <mc:Fallback>
             <w:pict>
-              <v:rect id="shape_0" ID="Cuadro de texto 32" stroked="f" style="position:absolute;margin-left:250pt;margin-top:741.75pt;width:274.3pt;height:43.75pt;v-text-anchor:bottom;mso-position-horizontal-relative:page;mso-position-vertical-relative:page" wp14:anchorId="317B1F9F">
-                <w10:wrap type="none"/>
+              <v:rect id="shape_0" ID="Cuadro de texto 32" stroked="f" style="position:absolute;margin-left:250pt;margin-top:744.15pt;width:273.95pt;height:43.75pt;mso-position-horizontal-relative:page;mso-position-vertical-relative:page" wp14:anchorId="317B1F9F">
+                <w10:wrap type="square"/>
                 <v:fill o:detectmouseclick="t" on="false"/>
                 <v:stroke color="#3465a4" weight="6480" joinstyle="round" endcap="flat"/>
                 <v:textbox>
@@ -2050,7 +2050,7 @@
                           <w:sz w:val="26"/>
                           <w:szCs w:val="26"/>
                         </w:rPr>
-                        <w:t>Joel Farré Cortés (78103400T)</w:t>
+                        <w:t>Joel Aumedes Serrano (48051307Y)</w:t>
                       </w:r>
                     </w:p>
                     <w:p>
@@ -2068,7 +2068,7 @@
                           <w:sz w:val="26"/>
                           <w:szCs w:val="26"/>
                         </w:rPr>
-                        <w:t>Joel Aumedes Serrano (48051307Y)</w:t>
+                        <w:t>Joel Farré Cortés (78103400T)</w:t>
                       </w:r>
                     </w:p>
                     <w:p>
@@ -2106,7 +2106,7 @@
           </mc:Fallback>
         </mc:AlternateContent>
         <w:drawing>
-          <wp:anchor behindDoc="0" distT="0" distB="0" distL="114300" distR="0" simplePos="0" locked="0" layoutInCell="0" allowOverlap="1" relativeHeight="5">
+          <wp:anchor behindDoc="0" distT="0" distB="0" distL="114300" distR="0" simplePos="0" locked="0" layoutInCell="1" allowOverlap="1" relativeHeight="5">
             <wp:simplePos x="0" y="0"/>
             <wp:positionH relativeFrom="margin">
               <wp:align>right</wp:align>
@@ -2166,7 +2166,7 @@
         <mc:AlternateContent>
           <mc:Choice Requires="wps">
             <w:drawing>
-              <wp:anchor behindDoc="0" distT="0" distB="0" distL="0" distR="0" simplePos="0" locked="0" layoutInCell="0" allowOverlap="1" relativeHeight="3" wp14:anchorId="4557C7CC">
+              <wp:anchor behindDoc="0" distT="0" distB="0" distL="0" distR="0" simplePos="0" locked="0" layoutInCell="1" allowOverlap="1" relativeHeight="3" wp14:anchorId="4557C7CC">
                 <wp:simplePos x="0" y="0"/>
                 <wp:positionH relativeFrom="margin">
                   <wp:align>right</wp:align>
@@ -2174,7 +2174,7 @@
                 <wp:positionV relativeFrom="page">
                   <wp:posOffset>2528570</wp:posOffset>
                 </wp:positionV>
-                <wp:extent cx="3484880" cy="914400"/>
+                <wp:extent cx="3480435" cy="887095"/>
                 <wp:effectExtent l="0" t="0" r="7620" b="0"/>
                 <wp:wrapNone/>
                 <wp:docPr id="5" name="Cuadro de texto 1"/>
@@ -2185,13 +2185,13 @@
                       <wps:spPr>
                         <a:xfrm>
                           <a:off x="0" y="0"/>
-                          <a:ext cx="3484080" cy="913680"/>
+                          <a:ext cx="3479760" cy="886320"/>
                         </a:xfrm>
                         <a:prstGeom prst="rect">
                           <a:avLst/>
                         </a:prstGeom>
                         <a:noFill/>
-                        <a:ln w="6350">
+                        <a:ln w="6480">
                           <a:noFill/>
                         </a:ln>
                       </wps:spPr>
@@ -2223,7 +2223,7 @@
                             </w:pPr>
                             <w:r>
                               <w:rPr>
-                                <w:rFonts w:eastAsia="" w:cs="Times New Roman" w:cstheme="majorBidi" w:eastAsiaTheme="majorEastAsia" w:ascii="Calibri Light" w:hAnsi="Calibri Light"/>
+                                <w:rFonts w:eastAsia="" w:cs="Times New Roman" w:ascii="Calibri Light" w:hAnsi="Calibri Light" w:cstheme="majorBidi" w:eastAsiaTheme="majorEastAsia"/>
                                 <w:color w:val="262626" w:themeColor="text1" w:themeTint="d9"/>
                                 <w:kern w:val="0"/>
                                 <w:sz w:val="72"/>
@@ -2277,8 +2277,8 @@
           </mc:Choice>
           <mc:Fallback>
             <w:pict>
-              <v:rect id="shape_0" ID="Cuadro de texto 1" stroked="f" style="position:absolute;margin-left:150.2pt;margin-top:199.1pt;width:274.3pt;height:71.9pt;v-text-anchor:top;mso-position-horizontal:right;mso-position-horizontal-relative:margin;mso-position-vertical-relative:page" wp14:anchorId="4557C7CC">
-                <w10:wrap type="none"/>
+              <v:rect id="shape_0" ID="Cuadro de texto 1" stroked="f" style="position:absolute;margin-left:150.55pt;margin-top:199.1pt;width:273.95pt;height:69.75pt;mso-position-horizontal:right;mso-position-horizontal-relative:margin;mso-position-vertical-relative:page" wp14:anchorId="4557C7CC">
+                <w10:wrap type="square"/>
                 <v:fill o:detectmouseclick="t" on="false"/>
                 <v:stroke color="#3465a4" weight="6480" joinstyle="round" endcap="flat"/>
                 <v:textbox>
@@ -2297,7 +2297,7 @@
                       </w:pPr>
                       <w:r>
                         <w:rPr>
-                          <w:rFonts w:eastAsia="" w:cs="Times New Roman" w:cstheme="majorBidi" w:eastAsiaTheme="majorEastAsia" w:ascii="Calibri Light" w:hAnsi="Calibri Light"/>
+                          <w:rFonts w:eastAsia="" w:cs="Times New Roman" w:ascii="Calibri Light" w:hAnsi="Calibri Light" w:cstheme="majorBidi" w:eastAsiaTheme="majorEastAsia"/>
                           <w:color w:val="262626" w:themeColor="text1" w:themeTint="d9"/>
                           <w:kern w:val="0"/>
                           <w:sz w:val="72"/>
@@ -2348,22 +2348,23 @@
     </w:p>
     <w:p>
       <w:pPr>
-        <w:pStyle w:val="Ttulo1"/>
-        <w:jc w:val="both"/>
+        <w:pStyle w:val="Heading1"/>
+        <w:numPr>
+          <w:ilvl w:val="0"/>
+          <w:numId w:val="2"/>
+        </w:numPr>
         <w:rPr>
           <w:u w:val="single"/>
         </w:rPr>
       </w:pPr>
       <w:r>
-        <w:rPr>
-          <w:u w:val="single"/>
-        </w:rPr>
+        <w:rPr/>
         <w:t>Introducció</w:t>
       </w:r>
     </w:p>
     <w:p>
       <w:pPr>
-        <w:pStyle w:val="Cuerpodetexto"/>
+        <w:pStyle w:val="TextBody"/>
         <w:jc w:val="both"/>
         <w:rPr>
           <w:u w:val="none"/>
@@ -2378,159 +2379,138 @@
     </w:p>
     <w:p>
       <w:pPr>
-        <w:pStyle w:val="Cuerpodetexto"/>
+        <w:pStyle w:val="Heading1"/>
+        <w:numPr>
+          <w:ilvl w:val="0"/>
+          <w:numId w:val="2"/>
+        </w:numPr>
+        <w:rPr>
+          <w:u w:val="single"/>
+        </w:rPr>
+      </w:pPr>
+      <w:r>
+        <w:rPr/>
+        <w:t>Arbres de decisió</w:t>
+      </w:r>
+    </w:p>
+    <w:p>
+      <w:pPr>
+        <w:pStyle w:val="TextBody"/>
+        <w:jc w:val="both"/>
+        <w:rPr>
+          <w:u w:val="none"/>
+        </w:rPr>
+      </w:pPr>
+      <w:r>
+        <w:rPr>
+          <w:u w:val="none"/>
+        </w:rPr>
+        <w:t xml:space="preserve">Per a provar la nostra implementació dels arbres de decisió amb un </w:t>
+      </w:r>
+      <w:r>
+        <w:rPr>
+          <w:i/>
+          <w:iCs/>
+          <w:u w:val="none"/>
+        </w:rPr>
+        <w:t>dataset</w:t>
+      </w:r>
+      <w:r>
+        <w:rPr>
+          <w:i w:val="false"/>
+          <w:iCs w:val="false"/>
+          <w:u w:val="none"/>
+        </w:rPr>
+        <w:t xml:space="preserve"> més extens, hem creat un nou </w:t>
+      </w:r>
+      <w:r>
+        <w:rPr>
+          <w:i/>
+          <w:iCs/>
+          <w:u w:val="none"/>
+        </w:rPr>
+        <w:t>dataset</w:t>
+      </w:r>
+      <w:r>
+        <w:rPr>
+          <w:i w:val="false"/>
+          <w:iCs w:val="false"/>
+          <w:u w:val="none"/>
+        </w:rPr>
+        <w:t xml:space="preserve"> utilitzant un script que genera registres de forma aleatòria. </w:t>
+      </w:r>
+    </w:p>
+    <w:p>
+      <w:pPr>
+        <w:pStyle w:val="Heading2"/>
+        <w:numPr>
+          <w:ilvl w:val="1"/>
+          <w:numId w:val="2"/>
+        </w:numPr>
         <w:jc w:val="both"/>
         <w:rPr/>
       </w:pPr>
       <w:r>
         <w:rPr/>
+        <w:t>Construcció de l’arbre de forma recursiva</w:t>
       </w:r>
     </w:p>
     <w:p>
       <w:pPr>
-        <w:pStyle w:val="Ttulo1"/>
+        <w:pStyle w:val="TextBody"/>
         <w:jc w:val="both"/>
-        <w:rPr>
-          <w:u w:val="single"/>
-        </w:rPr>
-      </w:pPr>
-      <w:r>
-        <w:rPr>
-          <w:u w:val="single"/>
-        </w:rPr>
-        <w:t>Arbres de decisió</w:t>
+        <w:rPr/>
+      </w:pPr>
+      <w:r>
+        <w:rPr/>
+        <w:t xml:space="preserve">Per a construir l’arbre de forma recursiva simplement busquem la millor partició possible i després construïm el </w:t>
+      </w:r>
+      <w:r>
+        <w:rPr>
+          <w:i/>
+          <w:iCs/>
+        </w:rPr>
+        <w:t xml:space="preserve">decisionnode </w:t>
+      </w:r>
+      <w:r>
+        <w:rPr>
+          <w:i w:val="false"/>
+          <w:iCs w:val="false"/>
+        </w:rPr>
+        <w:t xml:space="preserve"> cridant a la mateixa funció de forma recursiva a la branca </w:t>
+      </w:r>
+      <w:r>
+        <w:rPr>
+          <w:i/>
+          <w:iCs/>
+        </w:rPr>
+        <w:t>True</w:t>
+      </w:r>
+      <w:r>
+        <w:rPr>
+          <w:i w:val="false"/>
+          <w:iCs w:val="false"/>
+        </w:rPr>
+        <w:t xml:space="preserve"> i a la branca </w:t>
+      </w:r>
+      <w:r>
+        <w:rPr>
+          <w:i/>
+          <w:iCs/>
+        </w:rPr>
+        <w:t>False</w:t>
+      </w:r>
+      <w:r>
+        <w:rPr>
+          <w:i w:val="false"/>
+          <w:iCs w:val="false"/>
+        </w:rPr>
+        <w:t>.</w:t>
       </w:r>
     </w:p>
     <w:p>
       <w:pPr>
-        <w:pStyle w:val="Cuerpodetexto"/>
-        <w:jc w:val="both"/>
-        <w:rPr>
-          <w:u w:val="none"/>
-        </w:rPr>
-      </w:pPr>
-      <w:r>
-        <w:rPr>
-          <w:u w:val="none"/>
-        </w:rPr>
-        <w:t xml:space="preserve">Per a provar la nostra implementació dels arbres de decisió amb un </w:t>
-      </w:r>
-      <w:r>
-        <w:rPr>
-          <w:i/>
-          <w:iCs/>
-          <w:u w:val="none"/>
-        </w:rPr>
-        <w:t>dataset</w:t>
-      </w:r>
-      <w:r>
-        <w:rPr>
-          <w:i w:val="false"/>
-          <w:iCs w:val="false"/>
-          <w:u w:val="none"/>
-        </w:rPr>
-        <w:t xml:space="preserve"> més extens, hem creat un nou </w:t>
-      </w:r>
-      <w:r>
-        <w:rPr>
-          <w:i/>
-          <w:iCs/>
-          <w:u w:val="none"/>
-        </w:rPr>
-        <w:t>dataset</w:t>
-      </w:r>
-      <w:r>
-        <w:rPr>
-          <w:i w:val="false"/>
-          <w:iCs w:val="false"/>
-          <w:u w:val="none"/>
-        </w:rPr>
-        <w:t xml:space="preserve"> utilitzant un script que genera registres de forma aleatòria. </w:t>
-      </w:r>
-    </w:p>
-    <w:p>
-      <w:pPr>
-        <w:pStyle w:val="Cuerpodetexto"/>
-        <w:jc w:val="both"/>
-        <w:rPr>
-          <w:i w:val="false"/>
-          <w:i w:val="false"/>
-          <w:iCs w:val="false"/>
-        </w:rPr>
-      </w:pPr>
-      <w:r>
-        <w:rPr>
-          <w:u w:val="none"/>
-        </w:rPr>
-      </w:r>
-    </w:p>
-    <w:p>
-      <w:pPr>
-        <w:pStyle w:val="Ttulo2"/>
-        <w:jc w:val="both"/>
-        <w:rPr/>
-      </w:pPr>
-      <w:r>
-        <w:rPr/>
-        <w:t>Construcció de l’arbre de forma recursiva</w:t>
-      </w:r>
-    </w:p>
-    <w:p>
-      <w:pPr>
-        <w:pStyle w:val="Cuerpodetexto"/>
-        <w:jc w:val="both"/>
-        <w:rPr/>
-      </w:pPr>
-      <w:r>
-        <w:rPr/>
-        <w:t xml:space="preserve">Per a construir l’arbre de forma recursiva simplement busquem la millor partició possible i després construïm el </w:t>
-      </w:r>
-      <w:r>
-        <w:rPr>
-          <w:i/>
-          <w:iCs/>
-        </w:rPr>
-        <w:t xml:space="preserve">decisionnode </w:t>
-      </w:r>
-      <w:r>
-        <w:rPr>
-          <w:i w:val="false"/>
-          <w:iCs w:val="false"/>
-        </w:rPr>
-        <w:t xml:space="preserve"> cridant a la mateixa funció de forma recursiva a la branca </w:t>
-      </w:r>
-      <w:r>
-        <w:rPr>
-          <w:i/>
-          <w:iCs/>
-        </w:rPr>
-        <w:t>True</w:t>
-      </w:r>
-      <w:r>
-        <w:rPr>
-          <w:i w:val="false"/>
-          <w:iCs w:val="false"/>
-        </w:rPr>
-        <w:t xml:space="preserve"> i a la branca </w:t>
-      </w:r>
-      <w:r>
-        <w:rPr>
-          <w:i/>
-          <w:iCs/>
-        </w:rPr>
-        <w:t>False</w:t>
-      </w:r>
-      <w:r>
-        <w:rPr>
-          <w:i w:val="false"/>
-          <w:iCs w:val="false"/>
-        </w:rPr>
-        <w:t>.</w:t>
-      </w:r>
-    </w:p>
-    <w:p>
-      <w:pPr>
-        <w:pStyle w:val="Cuerpodetexto"/>
+        <w:pStyle w:val="TextBody"/>
         <w:jc w:val="both"/>
         <w:rPr/>
       </w:pPr>
@@ -2557,240 +2537,369 @@
     </w:p>
     <w:p>
       <w:pPr>
-        <w:pStyle w:val="Cuerpodetexto"/>
+        <w:pStyle w:val="Heading2"/>
+        <w:numPr>
+          <w:ilvl w:val="1"/>
+          <w:numId w:val="2"/>
+        </w:numPr>
         <w:jc w:val="both"/>
-        <w:rPr>
-          <w:i w:val="false"/>
-          <w:i w:val="false"/>
-          <w:iCs w:val="false"/>
-        </w:rPr>
-      </w:pPr>
-      <w:r>
         <w:rPr/>
+      </w:pPr>
+      <w:r>
+        <w:rPr/>
+        <w:t>Construcció del arbre de forma iterativa</w:t>
       </w:r>
     </w:p>
     <w:p>
       <w:pPr>
-        <w:pStyle w:val="Ttulo2"/>
+        <w:pStyle w:val="TextBody"/>
         <w:jc w:val="both"/>
         <w:rPr/>
       </w:pPr>
       <w:r>
         <w:rPr/>
-        <w:t>Construcció del arbre de forma iterativa</w:t>
+        <w:t xml:space="preserve">Per a la constricció de l’arbre de forma iterativa primer que tot ens guardem una referència al node arrel. Aleshores utilitzem una llista on guardem els nodes que falta particionar, cada node guardarà els registres que ha de particionar al seu atribut </w:t>
+      </w:r>
+      <w:r>
+        <w:rPr>
+          <w:i/>
+          <w:iCs/>
+        </w:rPr>
+        <w:t>results</w:t>
+      </w:r>
+      <w:r>
+        <w:rPr>
+          <w:i w:val="false"/>
+          <w:iCs w:val="false"/>
+        </w:rPr>
+        <w:t xml:space="preserve"> mentre no sigui processat. Per a processar un node trobem la millor partició utilitzant la mateixa funció que de forma recursiva, aleshores es poden donar dos casos. Si el millor guany es més gran que el paràmetre </w:t>
+      </w:r>
+      <w:r>
+        <w:rPr>
+          <w:i/>
+          <w:iCs/>
+        </w:rPr>
+        <w:t>beta</w:t>
+      </w:r>
+      <w:r>
+        <w:rPr>
+          <w:i w:val="false"/>
+          <w:iCs w:val="false"/>
+        </w:rPr>
+        <w:t xml:space="preserve">, vol dir que aquest node no és una fulla, per tant l’hi modifiquem els atributs necessaris i l’hi guardem una referència als seus nodes fills que encara no han sigut processats. Aquests nodes fills s’afegeixen a la llista nodes per a que siguin processats. En canvi, si el millor guany no és més gran que </w:t>
+      </w:r>
+      <w:r>
+        <w:rPr>
+          <w:i/>
+          <w:iCs/>
+        </w:rPr>
+        <w:t>beta</w:t>
+      </w:r>
+      <w:r>
+        <w:rPr>
+          <w:i w:val="false"/>
+          <w:iCs w:val="false"/>
+        </w:rPr>
+        <w:t xml:space="preserve"> vol dir que el node es una fulla i per tant no creem més nodes.</w:t>
       </w:r>
     </w:p>
     <w:p>
       <w:pPr>
-        <w:pStyle w:val="Cuerpodetexto"/>
+        <w:pStyle w:val="TextBody"/>
         <w:jc w:val="both"/>
         <w:rPr/>
       </w:pPr>
       <w:r>
-        <w:rPr/>
-        <w:t xml:space="preserve">Per a la constricció de l’arbre de forma iterativa </w:t>
-      </w:r>
-      <w:r>
-        <w:rPr/>
-        <w:t xml:space="preserve">primer que tot ens guardem una referència al node arrel. Aleshores utilitzem una llista on guardem els nodes que falta particionar, cada node guardarà els registres que ha de particionar al seu atribut </w:t>
-      </w:r>
-      <w:r>
-        <w:rPr>
-          <w:i/>
-          <w:iCs/>
-        </w:rPr>
-        <w:t>results</w:t>
-      </w:r>
-      <w:r>
-        <w:rPr>
-          <w:i w:val="false"/>
-          <w:iCs w:val="false"/>
-        </w:rPr>
-        <w:t xml:space="preserve"> mentre no sigui processat. Per a processar un node trobem la millor partició utilitzant la mateixa funció que de forma recursiva, aleshores es poden donar dos casos. Si el millor guany es més gran que el paràmetre </w:t>
-      </w:r>
-      <w:r>
-        <w:rPr>
-          <w:i/>
-          <w:iCs/>
-        </w:rPr>
-        <w:t>beta</w:t>
-      </w:r>
-      <w:r>
-        <w:rPr>
-          <w:i w:val="false"/>
-          <w:iCs w:val="false"/>
-        </w:rPr>
-        <w:t xml:space="preserve">, vol dir que aquest node no és una fulla, per tant l’hi modifiquem els atributs necessaris i l’hi guardem una referència als seus nodes fills que encara no han sigut processats. Aquests nodes fills s’afegeixen a la llista nodes per a que siguin processats. En canvi, si el millor guany no és més gran que </w:t>
-      </w:r>
-      <w:r>
-        <w:rPr>
-          <w:i/>
-          <w:iCs/>
-        </w:rPr>
-        <w:t>beta</w:t>
-      </w:r>
-      <w:r>
-        <w:rPr>
-          <w:i w:val="false"/>
-          <w:iCs w:val="false"/>
-        </w:rPr>
-        <w:t xml:space="preserve"> vol dir que el node es una fulla i per tant no creem més nodes.</w:t>
+        <w:rPr>
+          <w:i w:val="false"/>
+          <w:iCs w:val="false"/>
+        </w:rPr>
+        <w:t>L’estructura orientada a objectes de Python ens permet guardar aquestes referències de manera que al acabar tot el procediment, el node arrel tingui referències a tots els altres nodes.</w:t>
       </w:r>
     </w:p>
     <w:p>
       <w:pPr>
-        <w:pStyle w:val="Cuerpodetexto"/>
+        <w:pStyle w:val="Heading2"/>
+        <w:numPr>
+          <w:ilvl w:val="1"/>
+          <w:numId w:val="2"/>
+        </w:numPr>
         <w:jc w:val="both"/>
         <w:rPr/>
       </w:pPr>
       <w:r>
-        <w:rPr>
-          <w:i w:val="false"/>
-          <w:iCs w:val="false"/>
-        </w:rPr>
-        <w:t>L’estructura orientada a objectes de Python ens permet guardar aquestes referències de manera que al acabar tot el procediment, el node arrel tingui referències a tots els altres nodes.</w:t>
+        <w:rPr/>
+        <w:t>Funció de classificació</w:t>
       </w:r>
     </w:p>
     <w:p>
       <w:pPr>
-        <w:pStyle w:val="Cuerpodetexto"/>
+        <w:pStyle w:val="TextBody"/>
         <w:jc w:val="both"/>
         <w:rPr/>
       </w:pPr>
       <w:r>
         <w:rPr/>
+        <w:t xml:space="preserve">La funció de classificació recorre l’arbre fent preguntes als nodes fins a trobar un node fulla. A cada node es realitza la pregunta corresponent i segons si el resultat dóna cert o fals, es continua per la branca </w:t>
+      </w:r>
+      <w:r>
+        <w:rPr>
+          <w:i/>
+          <w:iCs/>
+        </w:rPr>
+        <w:t>True</w:t>
+      </w:r>
+      <w:r>
+        <w:rPr>
+          <w:i w:val="false"/>
+          <w:iCs w:val="false"/>
+        </w:rPr>
+        <w:t xml:space="preserve"> o per la branca </w:t>
+      </w:r>
+      <w:r>
+        <w:rPr>
+          <w:i/>
+          <w:iCs/>
+        </w:rPr>
+        <w:t>False</w:t>
+      </w:r>
+      <w:r>
+        <w:rPr>
+          <w:i w:val="false"/>
+          <w:iCs w:val="false"/>
+        </w:rPr>
+        <w:t>.</w:t>
+      </w:r>
+      <w:r>
+        <w:br w:type="page"/>
       </w:r>
     </w:p>
     <w:p>
       <w:pPr>
-        <w:pStyle w:val="Ttulo2"/>
-        <w:widowControl/>
+        <w:pStyle w:val="Heading1"/>
         <w:numPr>
           <w:ilvl w:val="0"/>
-          <w:numId w:val="0"/>
+          <w:numId w:val="2"/>
         </w:numPr>
-        <w:suppressAutoHyphens w:val="true"/>
-        <w:spacing w:lineRule="auto" w:line="259"/>
-        <w:jc w:val="both"/>
-        <w:outlineLvl w:val="1"/>
         <w:rPr/>
       </w:pPr>
       <w:r>
         <w:rPr/>
-      </w:r>
-      <w:r>
-        <w:br w:type="page"/>
+        <w:t>Clustering</w:t>
       </w:r>
     </w:p>
     <w:p>
       <w:pPr>
-        <w:pStyle w:val="Ttulo2"/>
+        <w:pStyle w:val="Heading2"/>
+        <w:numPr>
+          <w:ilvl w:val="1"/>
+          <w:numId w:val="2"/>
+        </w:numPr>
         <w:jc w:val="both"/>
         <w:rPr/>
       </w:pPr>
       <w:r>
         <w:rPr/>
-        <w:t>Funció de classificació</w:t>
+        <w:t>Distància total</w:t>
       </w:r>
     </w:p>
     <w:p>
       <w:pPr>
-        <w:pStyle w:val="Cuerpodetexto"/>
+        <w:pStyle w:val="TextBody"/>
         <w:jc w:val="both"/>
         <w:rPr/>
       </w:pPr>
       <w:r>
         <w:rPr/>
-        <w:t xml:space="preserve">La funció de classificació recorre l’arbre fent preguntes als nodes fins a trobar un node fulla. A cada node es realitza la pregunta corresponent i segons si el resultat dóna cert o fals, es continua per la branca </w:t>
-      </w:r>
-      <w:r>
-        <w:rPr>
-          <w:i/>
-          <w:iCs/>
-        </w:rPr>
-        <w:t>True</w:t>
-      </w:r>
-      <w:r>
-        <w:rPr>
-          <w:i w:val="false"/>
-          <w:iCs w:val="false"/>
-        </w:rPr>
-        <w:t xml:space="preserve"> o per la branca </w:t>
-      </w:r>
-      <w:r>
-        <w:rPr>
-          <w:i/>
-          <w:iCs/>
-        </w:rPr>
-        <w:t>False</w:t>
-      </w:r>
-      <w:r>
-        <w:rPr>
-          <w:i w:val="false"/>
-          <w:iCs w:val="false"/>
-        </w:rPr>
-        <w:t>.</w:t>
+        <w:t xml:space="preserve">L’atribut </w:t>
+      </w:r>
+      <w:r>
+        <w:rPr>
+          <w:i/>
+          <w:iCs/>
+        </w:rPr>
+        <w:t>intertia_</w:t>
+      </w:r>
+      <w:r>
+        <w:rPr>
+          <w:i w:val="false"/>
+          <w:iCs w:val="false"/>
+        </w:rPr>
+        <w:t xml:space="preserve"> la calculem a dins la funció </w:t>
+      </w:r>
+      <w:r>
+        <w:rPr>
+          <w:i/>
+          <w:iCs/>
+        </w:rPr>
+        <w:t>fit()</w:t>
+      </w:r>
+      <w:r>
+        <w:rPr>
+          <w:i w:val="false"/>
+          <w:iCs w:val="false"/>
+        </w:rPr>
+        <w:t xml:space="preserve">. Degut a que en el proper apartat de les </w:t>
+      </w:r>
+      <w:r>
+        <w:rPr>
+          <w:i/>
+          <w:iCs/>
+        </w:rPr>
+        <w:t>Restarting policies</w:t>
+      </w:r>
+      <w:r>
+        <w:rPr>
+          <w:i w:val="false"/>
+          <w:iCs w:val="false"/>
+        </w:rPr>
+        <w:t xml:space="preserve"> l’algoritme es realitza múltiples vegades, la </w:t>
+      </w:r>
+      <w:r>
+        <w:rPr>
+          <w:i/>
+          <w:iCs/>
+        </w:rPr>
+        <w:t>intertia_</w:t>
+      </w:r>
+      <w:r>
+        <w:rPr>
+          <w:i w:val="false"/>
+          <w:iCs w:val="false"/>
+        </w:rPr>
+        <w:t xml:space="preserve"> es calcula totes les vegades i escollim la millor ja que acabarà essent la que realitza una millor aproximació.</w:t>
       </w:r>
     </w:p>
     <w:p>
       <w:pPr>
-        <w:pStyle w:val="Cuerpodetexto"/>
+        <w:pStyle w:val="Heading2"/>
+        <w:numPr>
+          <w:ilvl w:val="1"/>
+          <w:numId w:val="2"/>
+        </w:numPr>
         <w:jc w:val="both"/>
         <w:rPr/>
       </w:pPr>
       <w:r>
         <w:rPr/>
+        <w:t xml:space="preserve">Distància en funció de </w:t>
+      </w:r>
+      <w:r>
+        <w:rPr>
+          <w:i/>
+          <w:iCs/>
+        </w:rPr>
+        <w:t>k</w:t>
       </w:r>
     </w:p>
     <w:p>
       <w:pPr>
-        <w:pStyle w:val="Ttulo1"/>
+        <w:pStyle w:val="TextBody"/>
         <w:jc w:val="both"/>
-        <w:rPr>
-          <w:u w:val="single"/>
-        </w:rPr>
-      </w:pPr>
-      <w:r>
-        <w:rPr>
-          <w:u w:val="single"/>
-        </w:rPr>
-        <w:t>Clustering</w:t>
+        <w:rPr/>
+      </w:pPr>
+      <w:r>
+        <w:rPr>
+          <w:i w:val="false"/>
+          <w:iCs w:val="false"/>
+        </w:rPr>
+        <w:t xml:space="preserve">Per a mostrar aquest gràfic, realitzem un número d’execucions amb diferents valors de </w:t>
+      </w:r>
+      <w:r>
+        <w:rPr>
+          <w:i/>
+          <w:iCs/>
+        </w:rPr>
+        <w:t>k</w:t>
+      </w:r>
+      <w:r>
+        <w:rPr>
+          <w:i w:val="false"/>
+          <w:iCs w:val="false"/>
+        </w:rPr>
+        <w:t xml:space="preserve"> i guardem totes les </w:t>
+      </w:r>
+      <w:r>
+        <w:rPr>
+          <w:i/>
+          <w:iCs/>
+        </w:rPr>
+        <w:t>intertia_</w:t>
+      </w:r>
+      <w:r>
+        <w:rPr>
+          <w:i w:val="false"/>
+          <w:iCs w:val="false"/>
+        </w:rPr>
+        <w:t xml:space="preserve"> en una llista. Aleshores creem un simple gràfic de barres mitjançant la llibreria </w:t>
+      </w:r>
+      <w:r>
+        <w:rPr>
+          <w:i/>
+          <w:iCs/>
+        </w:rPr>
+        <w:t>matplotlib</w:t>
+      </w:r>
+      <w:r>
+        <w:rPr>
+          <w:i w:val="false"/>
+          <w:iCs w:val="false"/>
+        </w:rPr>
+        <w:t xml:space="preserve">. </w:t>
       </w:r>
     </w:p>
     <w:p>
       <w:pPr>
-        <w:pStyle w:val="Ttulo2"/>
+        <w:pStyle w:val="Heading2"/>
+        <w:numPr>
+          <w:ilvl w:val="1"/>
+          <w:numId w:val="2"/>
+        </w:numPr>
         <w:jc w:val="both"/>
         <w:rPr/>
       </w:pPr>
       <w:r>
         <w:rPr/>
-        <w:t>Distància total</w:t>
+        <w:t>Restarting policies</w:t>
       </w:r>
     </w:p>
     <w:p>
       <w:pPr>
-        <w:pStyle w:val="Cuerpodetexto"/>
+        <w:pStyle w:val="TextBody"/>
         <w:jc w:val="both"/>
         <w:rPr/>
       </w:pPr>
       <w:r>
         <w:rPr/>
-        <w:t xml:space="preserve">L’atribut </w:t>
-      </w:r>
-      <w:r>
-        <w:rPr>
-          <w:i/>
-          <w:iCs/>
-        </w:rPr>
-        <w:t>intertia_</w:t>
-      </w:r>
-      <w:r>
-        <w:rPr>
-          <w:i w:val="false"/>
-          <w:iCs w:val="false"/>
-        </w:rPr>
-        <w:t xml:space="preserve"> la calculem a dins la funció </w:t>
+        <w:t xml:space="preserve">Les </w:t>
+      </w:r>
+      <w:r>
+        <w:rPr>
+          <w:i/>
+          <w:iCs/>
+        </w:rPr>
+        <w:t>restarting policies</w:t>
+      </w:r>
+      <w:r>
+        <w:rPr>
+          <w:i w:val="false"/>
+          <w:iCs w:val="false"/>
+        </w:rPr>
+        <w:t xml:space="preserve"> són parametritzades amb el paràmetre </w:t>
+      </w:r>
+      <w:r>
+        <w:rPr>
+          <w:i/>
+          <w:iCs/>
+        </w:rPr>
+        <w:t>execution_times</w:t>
+      </w:r>
+      <w:r>
+        <w:rPr>
+          <w:i w:val="false"/>
+          <w:iCs w:val="false"/>
+        </w:rPr>
+        <w:t xml:space="preserve"> que per defecte s’estableix a 5. S’utilitza dins la funció </w:t>
       </w:r>
       <w:r>
         <w:rPr>
@@ -2804,63 +2913,141 @@
           <w:i w:val="false"/>
           <w:iCs w:val="false"/>
         </w:rPr>
-        <w:t xml:space="preserve">. </w:t>
-      </w:r>
-      <w:r>
-        <w:rPr>
-          <w:i w:val="false"/>
-          <w:iCs w:val="false"/>
-        </w:rPr>
-        <w:t xml:space="preserve">Degut a que en el proper apartat de les </w:t>
-      </w:r>
-      <w:r>
-        <w:rPr>
-          <w:i/>
-          <w:iCs/>
-        </w:rPr>
-        <w:t>Restarting policies</w:t>
-      </w:r>
-      <w:r>
-        <w:rPr>
-          <w:i w:val="false"/>
-          <w:iCs w:val="false"/>
-        </w:rPr>
-        <w:t xml:space="preserve"> l’algoritme es realitza múltiples vegades, la </w:t>
-      </w:r>
-      <w:r>
-        <w:rPr>
-          <w:i/>
-          <w:iCs/>
-        </w:rPr>
-        <w:t>intertia_</w:t>
-      </w:r>
-      <w:r>
-        <w:rPr>
-          <w:i w:val="false"/>
-          <w:iCs w:val="false"/>
-        </w:rPr>
-        <w:t xml:space="preserve"> es calcula totes les vegades i escollim la millor ja que acabarà essent la que realitza una millor aproximació.</w:t>
+        <w:t xml:space="preserve"> on tot el procés de generar </w:t>
+      </w:r>
+      <w:r>
+        <w:rPr>
+          <w:i/>
+          <w:iCs/>
+        </w:rPr>
+        <w:t>clusters</w:t>
+      </w:r>
+      <w:r>
+        <w:rPr>
+          <w:i w:val="false"/>
+          <w:iCs w:val="false"/>
+        </w:rPr>
+        <w:t xml:space="preserve"> aleatòriament i calcular els</w:t>
+      </w:r>
+      <w:r>
+        <w:rPr>
+          <w:i/>
+          <w:iCs/>
+        </w:rPr>
+        <w:t xml:space="preserve"> clusters</w:t>
+      </w:r>
+      <w:r>
+        <w:rPr>
+          <w:i w:val="false"/>
+          <w:iCs w:val="false"/>
+        </w:rPr>
+        <w:t xml:space="preserve"> i la</w:t>
+      </w:r>
+      <w:r>
+        <w:rPr>
+          <w:i/>
+          <w:iCs/>
+        </w:rPr>
+        <w:t xml:space="preserve"> inertia_</w:t>
+      </w:r>
+      <w:r>
+        <w:rPr>
+          <w:i w:val="false"/>
+          <w:iCs w:val="false"/>
+        </w:rPr>
+        <w:t xml:space="preserve"> es repeteix</w:t>
+      </w:r>
+      <w:r>
+        <w:rPr>
+          <w:i/>
+          <w:iCs/>
+        </w:rPr>
+        <w:t xml:space="preserve"> </w:t>
+      </w:r>
+      <w:r>
+        <w:rPr>
+          <w:i w:val="false"/>
+          <w:iCs w:val="false"/>
+        </w:rPr>
+        <w:t xml:space="preserve">tantes vegades com dicti </w:t>
+      </w:r>
+      <w:r>
+        <w:rPr>
+          <w:i/>
+          <w:iCs/>
+        </w:rPr>
+        <w:t>execution_times</w:t>
+      </w:r>
+      <w:r>
+        <w:rPr>
+          <w:i w:val="false"/>
+          <w:iCs w:val="false"/>
+        </w:rPr>
+        <w:t xml:space="preserve"> i es manté la versió que una </w:t>
+      </w:r>
+      <w:r>
+        <w:rPr>
+          <w:i/>
+          <w:iCs/>
+        </w:rPr>
+        <w:t>inertia_</w:t>
+      </w:r>
+      <w:r>
+        <w:rPr>
+          <w:i w:val="false"/>
+          <w:iCs w:val="false"/>
+        </w:rPr>
+        <w:t xml:space="preserve"> més petita i això vol dir que els </w:t>
+      </w:r>
+      <w:r>
+        <w:rPr>
+          <w:i/>
+          <w:iCs/>
+        </w:rPr>
+        <w:t>clusters</w:t>
+      </w:r>
+      <w:r>
+        <w:rPr>
+          <w:i w:val="false"/>
+          <w:iCs w:val="false"/>
+        </w:rPr>
+        <w:t xml:space="preserve"> estàn més lligats entre sí.</w:t>
       </w:r>
     </w:p>
     <w:p>
       <w:pPr>
-        <w:pStyle w:val="Cuerpodetexto"/>
+        <w:pStyle w:val="Heading2"/>
+        <w:numPr>
+          <w:ilvl w:val="1"/>
+          <w:numId w:val="2"/>
+        </w:numPr>
         <w:jc w:val="both"/>
         <w:rPr/>
       </w:pPr>
       <w:r>
         <w:rPr/>
+        <w:t xml:space="preserve">Escollir un valor de </w:t>
+      </w:r>
+      <w:r>
+        <w:rPr>
+          <w:i/>
+          <w:iCs/>
+        </w:rPr>
+        <w:t>k</w:t>
       </w:r>
     </w:p>
     <w:p>
       <w:pPr>
-        <w:pStyle w:val="Ttulo2"/>
+        <w:pStyle w:val="TextBody"/>
         <w:jc w:val="both"/>
         <w:rPr/>
       </w:pPr>
       <w:r>
-        <w:rPr/>
-        <w:t xml:space="preserve">Distància en funció de </w:t>
+        <w:rPr>
+          <w:i w:val="false"/>
+          <w:iCs w:val="false"/>
+        </w:rPr>
+        <w:t xml:space="preserve">Per a escollir un valor de </w:t>
       </w:r>
       <w:r>
         <w:rPr>
@@ -2868,11 +3055,1304 @@
           <w:iCs/>
         </w:rPr>
         <w:t>k</w:t>
+      </w:r>
+      <w:r>
+        <w:rPr>
+          <w:i w:val="false"/>
+          <w:iCs w:val="false"/>
+        </w:rPr>
+        <w:t xml:space="preserve"> hem utilitzat dos mètodes diferents: el </w:t>
+      </w:r>
+      <w:r>
+        <w:rPr>
+          <w:i/>
+          <w:iCs/>
+        </w:rPr>
+        <w:t>Elbow Method</w:t>
+      </w:r>
+      <w:r>
+        <w:rPr>
+          <w:i w:val="false"/>
+          <w:iCs w:val="false"/>
+        </w:rPr>
+        <w:t xml:space="preserve"> i el </w:t>
+      </w:r>
+      <w:r>
+        <w:rPr>
+          <w:i/>
+          <w:iCs/>
+        </w:rPr>
+        <w:t>Silouette Method</w:t>
+      </w:r>
+      <w:r>
+        <w:rPr>
+          <w:i w:val="false"/>
+          <w:iCs w:val="false"/>
+        </w:rPr>
+        <w:t>.</w:t>
       </w:r>
     </w:p>
     <w:p>
       <w:pPr>
-        <w:pStyle w:val="Cuerpodetexto"/>
+        <w:pStyle w:val="TextBody"/>
+        <w:jc w:val="both"/>
+        <w:rPr>
+          <w:i w:val="false"/>
+          <w:i w:val="false"/>
+          <w:iCs w:val="false"/>
+        </w:rPr>
+      </w:pPr>
+      <w:r>
+        <w:rPr>
+          <w:i w:val="false"/>
+          <w:iCs w:val="false"/>
+        </w:rPr>
+        <w:t>L’</w:t>
+      </w:r>
+      <w:r>
+        <w:rPr>
+          <w:i/>
+          <w:iCs/>
+        </w:rPr>
+        <w:t>Elbow Method</w:t>
+      </w:r>
+      <w:r>
+        <w:rPr>
+          <w:i w:val="false"/>
+          <w:iCs w:val="false"/>
+        </w:rPr>
+        <w:t xml:space="preserve"> consisteix en calcular la suma de variació </w:t>
+      </w:r>
+      <w:r>
+        <w:rPr>
+          <w:i/>
+          <w:iCs/>
+        </w:rPr>
+        <w:t>intra-cluster</w:t>
+      </w:r>
+      <w:r>
+        <w:rPr>
+          <w:i w:val="false"/>
+          <w:iCs w:val="false"/>
+        </w:rPr>
+        <w:t xml:space="preserve"> de tots els clusters per un rang de K’s i representar-la en una gràfica. </w:t>
+      </w:r>
+      <w:r>
+        <w:rPr>
+          <w:i w:val="false"/>
+          <w:iCs w:val="false"/>
+        </w:rPr>
+        <w:t xml:space="preserve">Per calcular la suma de </w:t>
+      </w:r>
+      <w:r>
+        <w:rPr>
+          <w:i/>
+          <w:iCs/>
+        </w:rPr>
+        <w:t xml:space="preserve">variació intra-cluster </w:t>
+      </w:r>
+      <w:r>
+        <w:rPr>
+          <w:i w:val="false"/>
+          <w:iCs w:val="false"/>
+        </w:rPr>
+        <w:t xml:space="preserve">d’un </w:t>
+      </w:r>
+      <w:r>
+        <w:rPr>
+          <w:i/>
+          <w:iCs/>
+        </w:rPr>
+        <w:t>cluster</w:t>
+      </w:r>
+      <w:r>
+        <w:rPr>
+          <w:i w:val="false"/>
+          <w:iCs w:val="false"/>
+        </w:rPr>
+        <w:t xml:space="preserve">, calculem les distàncies de tots els punts d’un cluster entre ells. </w:t>
+      </w:r>
+      <w:r>
+        <w:rPr>
+          <w:i w:val="false"/>
+          <w:iCs w:val="false"/>
+        </w:rPr>
+        <w:t>Aleshores, en aquesta gràfica localitz</w:t>
+      </w:r>
+      <w:r>
+        <w:rPr>
+          <w:rFonts w:eastAsia="Calibri" w:cs="Arial" w:cstheme="minorBidi" w:eastAsiaTheme="minorHAnsi"/>
+          <w:i w:val="false"/>
+          <w:iCs w:val="false"/>
+          <w:color w:val="auto"/>
+          <w:kern w:val="0"/>
+          <w:sz w:val="22"/>
+          <w:szCs w:val="22"/>
+          <w:lang w:val="ca-ES" w:eastAsia="en-US" w:bidi="ar-SA"/>
+        </w:rPr>
+        <w:t>ar</w:t>
+      </w:r>
+      <w:r>
+        <w:rPr>
+          <w:i w:val="false"/>
+          <w:iCs w:val="false"/>
+        </w:rPr>
+        <w:t xml:space="preserve"> el colze (</w:t>
+      </w:r>
+      <w:r>
+        <w:rPr>
+          <w:i/>
+          <w:iCs/>
+        </w:rPr>
+        <w:t>elbow</w:t>
+      </w:r>
+      <w:r>
+        <w:rPr>
+          <w:i w:val="false"/>
+          <w:iCs w:val="false"/>
+        </w:rPr>
+        <w:t>), que és on la funció decrementa més fortament.</w:t>
+      </w:r>
+    </w:p>
+    <w:p>
+      <w:pPr>
+        <w:pStyle w:val="TextBody"/>
+        <w:jc w:val="both"/>
+        <w:rPr>
+          <w:i w:val="false"/>
+          <w:i w:val="false"/>
+          <w:iCs w:val="false"/>
+        </w:rPr>
+      </w:pPr>
+      <w:r>
+        <w:rPr>
+          <w:i w:val="false"/>
+          <w:iCs w:val="false"/>
+        </w:rPr>
+        <w:drawing>
+          <wp:anchor behindDoc="0" distT="0" distB="0" distL="0" distR="0" simplePos="0" locked="0" layoutInCell="1" allowOverlap="1" relativeHeight="6">
+            <wp:simplePos x="0" y="0"/>
+            <wp:positionH relativeFrom="column">
+              <wp:align>center</wp:align>
+            </wp:positionH>
+            <wp:positionV relativeFrom="paragraph">
+              <wp:posOffset>635</wp:posOffset>
+            </wp:positionV>
+            <wp:extent cx="3329940" cy="2497455"/>
+            <wp:effectExtent l="0" t="0" r="0" b="0"/>
+            <wp:wrapTopAndBottom/>
+            <wp:docPr id="7" name="Image1" descr=""/>
+            <wp:cNvGraphicFramePr>
+              <a:graphicFrameLocks xmlns:a="http://schemas.openxmlformats.org/drawingml/2006/main" noChangeAspect="1"/>
+            </wp:cNvGraphicFramePr>
+            <a:graphic xmlns:a="http://schemas.openxmlformats.org/drawingml/2006/main">
+              <a:graphicData uri="http://schemas.openxmlformats.org/drawingml/2006/picture">
+                <pic:pic xmlns:pic="http://schemas.openxmlformats.org/drawingml/2006/picture">
+                  <pic:nvPicPr>
+                    <pic:cNvPr id="7" name="Image1" descr=""/>
+                    <pic:cNvPicPr>
+                      <a:picLocks noChangeAspect="1" noChangeArrowheads="1"/>
+                    </pic:cNvPicPr>
+                  </pic:nvPicPr>
+                  <pic:blipFill>
+                    <a:blip r:embed="rId3"/>
+                    <a:stretch>
+                      <a:fillRect/>
+                    </a:stretch>
+                  </pic:blipFill>
+                  <pic:spPr bwMode="auto">
+                    <a:xfrm>
+                      <a:off x="0" y="0"/>
+                      <a:ext cx="3329940" cy="2497455"/>
+                    </a:xfrm>
+                    <a:prstGeom prst="rect">
+                      <a:avLst/>
+                    </a:prstGeom>
+                  </pic:spPr>
+                </pic:pic>
+              </a:graphicData>
+            </a:graphic>
+          </wp:anchor>
+        </w:drawing>
+      </w:r>
+    </w:p>
+    <w:p>
+      <w:pPr>
+        <w:pStyle w:val="TextBody"/>
+        <w:jc w:val="both"/>
+        <w:rPr>
+          <w:u w:val="none"/>
+        </w:rPr>
+      </w:pPr>
+      <w:r>
+        <w:rPr>
+          <w:u w:val="none"/>
+        </w:rPr>
+        <w:t xml:space="preserve">Com podem veure, el colze es troba a 2, que és el número òptim de </w:t>
+      </w:r>
+      <w:r>
+        <w:rPr>
+          <w:i/>
+          <w:iCs/>
+          <w:u w:val="none"/>
+        </w:rPr>
+        <w:t>clusters</w:t>
+      </w:r>
+      <w:r>
+        <w:rPr>
+          <w:u w:val="none"/>
+        </w:rPr>
+        <w:t xml:space="preserve"> d’aquest </w:t>
+      </w:r>
+      <w:r>
+        <w:rPr>
+          <w:i/>
+          <w:iCs/>
+          <w:u w:val="none"/>
+        </w:rPr>
+        <w:t>dataset</w:t>
+      </w:r>
+      <w:r>
+        <w:rPr>
+          <w:u w:val="none"/>
+        </w:rPr>
+        <w:t>.</w:t>
+      </w:r>
+    </w:p>
+    <w:p>
+      <w:pPr>
+        <w:pStyle w:val="TextBody"/>
+        <w:jc w:val="both"/>
+        <w:rPr>
+          <w:u w:val="none"/>
+        </w:rPr>
+      </w:pPr>
+      <w:r>
+        <w:rPr>
+          <w:u w:val="none"/>
+        </w:rPr>
+        <w:t xml:space="preserve">El següent mètode, el </w:t>
+      </w:r>
+      <w:r>
+        <w:rPr>
+          <w:i/>
+          <w:iCs/>
+          <w:u w:val="none"/>
+        </w:rPr>
+        <w:t>Silhouette Method</w:t>
+      </w:r>
+      <w:r>
+        <w:rPr>
+          <w:u w:val="none"/>
+        </w:rPr>
+        <w:t xml:space="preserve">, consisteix en calcular la mitjana de la Silhouette dels punts un cop s’ha realitzat l’execució de l’algoritme en un rang de K’s. </w:t>
+      </w:r>
+    </w:p>
+    <w:p>
+      <w:pPr>
+        <w:pStyle w:val="TextBody"/>
+        <w:jc w:val="both"/>
+        <w:rPr>
+          <w:rFonts w:ascii="Calibri" w:hAnsi="Calibri" w:eastAsia="Calibri" w:cs="Arial" w:asciiTheme="minorHAnsi" w:cstheme="minorBidi" w:eastAsiaTheme="minorHAnsi" w:hAnsiTheme="minorHAnsi"/>
+          <w:color w:val="auto"/>
+          <w:kern w:val="0"/>
+          <w:sz w:val="22"/>
+          <w:szCs w:val="22"/>
+          <w:u w:val="none"/>
+          <w:lang w:val="ca-ES" w:eastAsia="en-US" w:bidi="ar-SA"/>
+        </w:rPr>
+      </w:pPr>
+      <w:r>
+        <w:rPr>
+          <w:rFonts w:eastAsia="Calibri" w:cs="Arial" w:cstheme="minorBidi" w:eastAsiaTheme="minorHAnsi"/>
+          <w:color w:val="auto"/>
+          <w:kern w:val="0"/>
+          <w:sz w:val="22"/>
+          <w:szCs w:val="22"/>
+          <w:u w:val="none"/>
+          <w:lang w:val="ca-ES" w:eastAsia="en-US" w:bidi="ar-SA"/>
+        </w:rPr>
+        <w:t xml:space="preserve">A partir del número de </w:t>
+      </w:r>
+      <w:r>
+        <w:rPr>
+          <w:rFonts w:eastAsia="Calibri" w:cs="Arial" w:cstheme="minorBidi" w:eastAsiaTheme="minorHAnsi"/>
+          <w:i/>
+          <w:iCs/>
+          <w:color w:val="auto"/>
+          <w:kern w:val="0"/>
+          <w:sz w:val="22"/>
+          <w:szCs w:val="22"/>
+          <w:u w:val="none"/>
+          <w:lang w:val="ca-ES" w:eastAsia="en-US" w:bidi="ar-SA"/>
+        </w:rPr>
+        <w:t>clusters</w:t>
+      </w:r>
+      <w:r>
+        <w:rPr>
+          <w:rFonts w:eastAsia="Calibri" w:cs="Arial" w:cstheme="minorBidi" w:eastAsiaTheme="minorHAnsi"/>
+          <w:color w:val="auto"/>
+          <w:kern w:val="0"/>
+          <w:sz w:val="22"/>
+          <w:szCs w:val="22"/>
+          <w:u w:val="none"/>
+          <w:lang w:val="ca-ES" w:eastAsia="en-US" w:bidi="ar-SA"/>
+        </w:rPr>
+        <w:t xml:space="preserve">, podem calcular la </w:t>
+      </w:r>
+      <w:r>
+        <w:rPr>
+          <w:rFonts w:eastAsia="Calibri" w:cs="Arial" w:cstheme="minorBidi" w:eastAsiaTheme="minorHAnsi"/>
+          <w:i/>
+          <w:iCs/>
+          <w:color w:val="auto"/>
+          <w:kern w:val="0"/>
+          <w:sz w:val="22"/>
+          <w:szCs w:val="22"/>
+          <w:u w:val="none"/>
+          <w:lang w:val="ca-ES" w:eastAsia="en-US" w:bidi="ar-SA"/>
+        </w:rPr>
+        <w:t xml:space="preserve">Silhouette </w:t>
+      </w:r>
+      <w:r>
+        <w:rPr>
+          <w:rFonts w:eastAsia="Calibri" w:cs="Arial" w:cstheme="minorBidi" w:eastAsiaTheme="minorHAnsi"/>
+          <w:i w:val="false"/>
+          <w:iCs w:val="false"/>
+          <w:color w:val="auto"/>
+          <w:kern w:val="0"/>
+          <w:sz w:val="22"/>
+          <w:szCs w:val="22"/>
+          <w:u w:val="none"/>
+          <w:lang w:val="ca-ES" w:eastAsia="en-US" w:bidi="ar-SA"/>
+        </w:rPr>
+        <w:t xml:space="preserve">mitjana i la </w:t>
+      </w:r>
+      <w:r>
+        <w:rPr>
+          <w:rFonts w:eastAsia="Calibri" w:cs="Arial" w:cstheme="minorBidi" w:eastAsiaTheme="minorHAnsi"/>
+          <w:i/>
+          <w:iCs/>
+          <w:color w:val="auto"/>
+          <w:kern w:val="0"/>
+          <w:sz w:val="22"/>
+          <w:szCs w:val="22"/>
+          <w:u w:val="none"/>
+          <w:lang w:val="ca-ES" w:eastAsia="en-US" w:bidi="ar-SA"/>
+        </w:rPr>
+        <w:t>Silhouette</w:t>
+      </w:r>
+      <w:r>
+        <w:rPr>
+          <w:rFonts w:eastAsia="Calibri" w:cs="Arial" w:cstheme="minorBidi" w:eastAsiaTheme="minorHAnsi"/>
+          <w:i w:val="false"/>
+          <w:iCs w:val="false"/>
+          <w:color w:val="auto"/>
+          <w:kern w:val="0"/>
+          <w:sz w:val="22"/>
+          <w:szCs w:val="22"/>
+          <w:u w:val="none"/>
+          <w:lang w:val="ca-ES" w:eastAsia="en-US" w:bidi="ar-SA"/>
+        </w:rPr>
+        <w:t xml:space="preserve"> d’un punt amb les següents fórmules:</w:t>
+      </w:r>
+    </w:p>
+    <w:p>
+      <w:pPr>
+        <w:pStyle w:val="TextBody"/>
+        <w:jc w:val="both"/>
+        <w:rPr>
+          <w:u w:val="none"/>
+        </w:rPr>
+      </w:pPr>
+      <w:r>
+        <w:rPr>
+          <w:u w:val="none"/>
+        </w:rPr>
+        <w:tab/>
+        <w:tab/>
+        <w:tab/>
+      </w:r>
+      <w:r>
+        <w:rPr/>
+      </w:r>
+      <m:oMath xmlns:m="http://schemas.openxmlformats.org/officeDocument/2006/math">
+        <m:r>
+          <w:rPr>
+            <w:rFonts w:ascii="Cambria Math" w:hAnsi="Cambria Math"/>
+          </w:rPr>
+          <m:t xml:space="preserve">S</m:t>
+        </m:r>
+        <m:d>
+          <m:dPr>
+            <m:begChr m:val="("/>
+            <m:endChr m:val=")"/>
+          </m:dPr>
+          <m:e>
+            <m:r>
+              <w:rPr>
+                <w:rFonts w:ascii="Cambria Math" w:hAnsi="Cambria Math"/>
+              </w:rPr>
+              <m:t xml:space="preserve">k</m:t>
+            </m:r>
+          </m:e>
+        </m:d>
+        <m:r>
+          <w:rPr>
+            <w:rFonts w:ascii="Cambria Math" w:hAnsi="Cambria Math"/>
+          </w:rPr>
+          <m:t xml:space="preserve">=</m:t>
+        </m:r>
+        <m:f>
+          <m:num>
+            <m:nary>
+              <m:naryPr>
+                <m:chr m:val="∑"/>
+              </m:naryPr>
+              <m:sub>
+                <m:r>
+                  <w:rPr>
+                    <w:rFonts w:ascii="Cambria Math" w:hAnsi="Cambria Math"/>
+                  </w:rPr>
+                  <m:t xml:space="preserve">i</m:t>
+                </m:r>
+                <m:r>
+                  <w:rPr>
+                    <w:rFonts w:ascii="Cambria Math" w:hAnsi="Cambria Math"/>
+                  </w:rPr>
+                  <m:t xml:space="preserve">=</m:t>
+                </m:r>
+                <m:r>
+                  <w:rPr>
+                    <w:rFonts w:ascii="Cambria Math" w:hAnsi="Cambria Math"/>
+                  </w:rPr>
+                  <m:t xml:space="preserve">0</m:t>
+                </m:r>
+              </m:sub>
+              <m:sup>
+                <m:r>
+                  <w:rPr>
+                    <w:rFonts w:ascii="Cambria Math" w:hAnsi="Cambria Math"/>
+                  </w:rPr>
+                  <m:t xml:space="preserve">Número</m:t>
+                </m:r>
+                <m:r>
+                  <w:rPr>
+                    <w:rFonts w:ascii="Cambria Math" w:hAnsi="Cambria Math"/>
+                  </w:rPr>
+                  <m:t xml:space="preserve">de</m:t>
+                </m:r>
+                <m:r>
+                  <w:rPr>
+                    <w:rFonts w:ascii="Cambria Math" w:hAnsi="Cambria Math"/>
+                  </w:rPr>
+                  <m:t xml:space="preserve">punts</m:t>
+                </m:r>
+              </m:sup>
+              <m:e>
+                <m:r>
+                  <w:rPr>
+                    <w:rFonts w:ascii="Cambria Math" w:hAnsi="Cambria Math"/>
+                  </w:rPr>
+                  <m:t xml:space="preserve">s</m:t>
+                </m:r>
+              </m:e>
+            </m:nary>
+            <m:d>
+              <m:dPr>
+                <m:begChr m:val="("/>
+                <m:endChr m:val=")"/>
+              </m:dPr>
+              <m:e>
+                <m:r>
+                  <w:rPr>
+                    <w:rFonts w:ascii="Cambria Math" w:hAnsi="Cambria Math"/>
+                  </w:rPr>
+                  <m:t xml:space="preserve">i</m:t>
+                </m:r>
+              </m:e>
+            </m:d>
+          </m:num>
+          <m:den>
+            <m:r>
+              <w:rPr>
+                <w:rFonts w:ascii="Cambria Math" w:hAnsi="Cambria Math"/>
+              </w:rPr>
+              <m:t xml:space="preserve">Número</m:t>
+            </m:r>
+            <m:r>
+              <w:rPr>
+                <w:rFonts w:ascii="Cambria Math" w:hAnsi="Cambria Math"/>
+              </w:rPr>
+              <m:t xml:space="preserve">de</m:t>
+            </m:r>
+            <m:r>
+              <w:rPr>
+                <w:rFonts w:ascii="Cambria Math" w:hAnsi="Cambria Math"/>
+              </w:rPr>
+              <m:t xml:space="preserve">punts</m:t>
+            </m:r>
+          </m:den>
+        </m:f>
+      </m:oMath>
+      <w:r>
+        <w:rPr/>
+      </w:r>
+      <m:oMath xmlns:m="http://schemas.openxmlformats.org/officeDocument/2006/math">
+        <m:r>
+          <w:rPr>
+            <w:rFonts w:ascii="Cambria Math" w:hAnsi="Cambria Math"/>
+          </w:rPr>
+          <m:t xml:space="preserve">s</m:t>
+        </m:r>
+        <m:d>
+          <m:dPr>
+            <m:begChr m:val="("/>
+            <m:endChr m:val=")"/>
+          </m:dPr>
+          <m:e>
+            <m:r>
+              <w:rPr>
+                <w:rFonts w:ascii="Cambria Math" w:hAnsi="Cambria Math"/>
+              </w:rPr>
+              <m:t xml:space="preserve">i</m:t>
+            </m:r>
+          </m:e>
+        </m:d>
+        <m:r>
+          <w:rPr>
+            <w:rFonts w:ascii="Cambria Math" w:hAnsi="Cambria Math"/>
+          </w:rPr>
+          <m:t xml:space="preserve">=</m:t>
+        </m:r>
+        <m:f>
+          <m:num>
+            <m:r>
+              <w:rPr>
+                <w:rFonts w:ascii="Cambria Math" w:hAnsi="Cambria Math"/>
+              </w:rPr>
+              <m:t xml:space="preserve">b</m:t>
+            </m:r>
+            <m:d>
+              <m:dPr>
+                <m:begChr m:val="("/>
+                <m:endChr m:val=")"/>
+              </m:dPr>
+              <m:e>
+                <m:r>
+                  <w:rPr>
+                    <w:rFonts w:ascii="Cambria Math" w:hAnsi="Cambria Math"/>
+                  </w:rPr>
+                  <m:t xml:space="preserve">i</m:t>
+                </m:r>
+              </m:e>
+            </m:d>
+            <m:r>
+              <w:rPr>
+                <w:rFonts w:ascii="Cambria Math" w:hAnsi="Cambria Math"/>
+              </w:rPr>
+              <m:t xml:space="preserve">−</m:t>
+            </m:r>
+            <m:r>
+              <w:rPr>
+                <w:rFonts w:ascii="Cambria Math" w:hAnsi="Cambria Math"/>
+              </w:rPr>
+              <m:t xml:space="preserve">a</m:t>
+            </m:r>
+            <m:d>
+              <m:dPr>
+                <m:begChr m:val="("/>
+                <m:endChr m:val=")"/>
+              </m:dPr>
+              <m:e>
+                <m:r>
+                  <w:rPr>
+                    <w:rFonts w:ascii="Cambria Math" w:hAnsi="Cambria Math"/>
+                  </w:rPr>
+                  <m:t xml:space="preserve">i</m:t>
+                </m:r>
+              </m:e>
+            </m:d>
+          </m:num>
+          <m:den>
+            <m:r>
+              <w:rPr>
+                <w:rFonts w:ascii="Cambria Math" w:hAnsi="Cambria Math"/>
+              </w:rPr>
+              <m:t xml:space="preserve">max</m:t>
+            </m:r>
+            <m:d>
+              <m:dPr>
+                <m:begChr m:val="("/>
+                <m:endChr m:val=")"/>
+              </m:dPr>
+              <m:e>
+                <m:r>
+                  <w:rPr>
+                    <w:rFonts w:ascii="Cambria Math" w:hAnsi="Cambria Math"/>
+                  </w:rPr>
+                  <m:t xml:space="preserve">a</m:t>
+                </m:r>
+                <m:d>
+                  <m:dPr>
+                    <m:begChr m:val="("/>
+                    <m:endChr m:val=")"/>
+                  </m:dPr>
+                  <m:e>
+                    <m:r>
+                      <w:rPr>
+                        <w:rFonts w:ascii="Cambria Math" w:hAnsi="Cambria Math"/>
+                      </w:rPr>
+                      <m:t xml:space="preserve">i</m:t>
+                    </m:r>
+                  </m:e>
+                </m:d>
+                <m:r>
+                  <w:rPr>
+                    <w:rFonts w:ascii="Cambria Math" w:hAnsi="Cambria Math"/>
+                  </w:rPr>
+                  <m:t xml:space="preserve">,</m:t>
+                </m:r>
+                <m:r>
+                  <w:rPr>
+                    <w:rFonts w:ascii="Cambria Math" w:hAnsi="Cambria Math"/>
+                  </w:rPr>
+                  <m:t xml:space="preserve">b</m:t>
+                </m:r>
+                <m:d>
+                  <m:dPr>
+                    <m:begChr m:val="("/>
+                    <m:endChr m:val=")"/>
+                  </m:dPr>
+                  <m:e>
+                    <m:r>
+                      <w:rPr>
+                        <w:rFonts w:ascii="Cambria Math" w:hAnsi="Cambria Math"/>
+                      </w:rPr>
+                      <m:t xml:space="preserve">i</m:t>
+                    </m:r>
+                  </m:e>
+                </m:d>
+              </m:e>
+            </m:d>
+          </m:den>
+        </m:f>
+      </m:oMath>
+    </w:p>
+    <w:p>
+      <w:pPr>
+        <w:pStyle w:val="TextBody"/>
+        <w:jc w:val="both"/>
+        <w:rPr>
+          <w:u w:val="none"/>
+        </w:rPr>
+      </w:pPr>
+      <w:r>
+        <w:rPr>
+          <w:u w:val="none"/>
+        </w:rPr>
+        <w:t xml:space="preserve">El paràmetre </w:t>
+      </w:r>
+      <w:r>
+        <w:rPr>
+          <w:i/>
+          <w:iCs/>
+          <w:u w:val="none"/>
+        </w:rPr>
+        <w:t xml:space="preserve">a </w:t>
+      </w:r>
+      <w:r>
+        <w:rPr>
+          <w:i w:val="false"/>
+          <w:iCs w:val="false"/>
+          <w:u w:val="none"/>
+        </w:rPr>
+        <w:t>calcula la mitjana de la distància del punt que estem calculant a tots els altres punts del mateix cluster. Com més proper a 0 sigui aquest número, millor. Es calcula de la següent forma:</w:t>
+      </w:r>
+    </w:p>
+    <w:p>
+      <w:pPr>
+        <w:pStyle w:val="TextBody"/>
+        <w:jc w:val="both"/>
+        <w:rPr>
+          <w:u w:val="none"/>
+        </w:rPr>
+      </w:pPr>
+      <w:r>
+        <w:rPr>
+          <w:i w:val="false"/>
+          <w:iCs w:val="false"/>
+          <w:u w:val="none"/>
+        </w:rPr>
+        <w:tab/>
+        <w:tab/>
+        <w:tab/>
+      </w:r>
+      <w:r>
+        <w:rPr/>
+      </w:r>
+      <m:oMath xmlns:m="http://schemas.openxmlformats.org/officeDocument/2006/math">
+        <m:r>
+          <w:rPr>
+            <w:rFonts w:ascii="Cambria Math" w:hAnsi="Cambria Math"/>
+          </w:rPr>
+          <m:t xml:space="preserve">a</m:t>
+        </m:r>
+        <m:d>
+          <m:dPr>
+            <m:begChr m:val="("/>
+            <m:endChr m:val=")"/>
+          </m:dPr>
+          <m:e>
+            <m:r>
+              <w:rPr>
+                <w:rFonts w:ascii="Cambria Math" w:hAnsi="Cambria Math"/>
+              </w:rPr>
+              <m:t xml:space="preserve">i</m:t>
+            </m:r>
+          </m:e>
+        </m:d>
+        <m:r>
+          <w:rPr>
+            <w:rFonts w:ascii="Cambria Math" w:hAnsi="Cambria Math"/>
+          </w:rPr>
+          <m:t xml:space="preserve">=</m:t>
+        </m:r>
+        <m:f>
+          <m:num>
+            <m:nary>
+              <m:naryPr>
+                <m:chr m:val="∑"/>
+              </m:naryPr>
+              <m:sub>
+                <m:r>
+                  <w:rPr>
+                    <w:rFonts w:ascii="Cambria Math" w:hAnsi="Cambria Math"/>
+                  </w:rPr>
+                  <m:t xml:space="preserve">j</m:t>
+                </m:r>
+                <m:r>
+                  <w:rPr>
+                    <w:rFonts w:ascii="Cambria Math" w:hAnsi="Cambria Math"/>
+                  </w:rPr>
+                  <m:t xml:space="preserve">=</m:t>
+                </m:r>
+                <m:r>
+                  <w:rPr>
+                    <w:rFonts w:ascii="Cambria Math" w:hAnsi="Cambria Math"/>
+                  </w:rPr>
+                  <m:t xml:space="preserve">0</m:t>
+                </m:r>
+                <m:r>
+                  <w:rPr>
+                    <w:rFonts w:ascii="Cambria Math" w:hAnsi="Cambria Math"/>
+                  </w:rPr>
+                  <m:t xml:space="preserve">,</m:t>
+                </m:r>
+                <m:r>
+                  <w:rPr>
+                    <w:rFonts w:ascii="Cambria Math" w:hAnsi="Cambria Math"/>
+                  </w:rPr>
+                  <m:t xml:space="preserve">j</m:t>
+                </m:r>
+                <m:r>
+                  <w:rPr>
+                    <w:rFonts w:ascii="Cambria Math" w:hAnsi="Cambria Math"/>
+                  </w:rPr>
+                  <m:t xml:space="preserve">≠</m:t>
+                </m:r>
+                <m:r>
+                  <w:rPr>
+                    <w:rFonts w:ascii="Cambria Math" w:hAnsi="Cambria Math"/>
+                  </w:rPr>
+                  <m:t xml:space="preserve">i</m:t>
+                </m:r>
+              </m:sub>
+              <m:sup>
+                <m:r>
+                  <w:rPr>
+                    <w:rFonts w:ascii="Cambria Math" w:hAnsi="Cambria Math"/>
+                  </w:rPr>
+                  <m:t xml:space="preserve">j</m:t>
+                </m:r>
+                <m:r>
+                  <w:rPr>
+                    <w:rFonts w:ascii="Cambria Math" w:hAnsi="Cambria Math"/>
+                  </w:rPr>
+                  <m:t xml:space="preserve">=</m:t>
+                </m:r>
+                <m:d>
+                  <m:dPr>
+                    <m:begChr m:val="|"/>
+                    <m:endChr m:val="|"/>
+                  </m:dPr>
+                  <m:e>
+                    <m:sSub>
+                      <m:e>
+                        <m:r>
+                          <w:rPr>
+                            <w:rFonts w:ascii="Cambria Math" w:hAnsi="Cambria Math"/>
+                          </w:rPr>
+                          <m:t xml:space="preserve">C</m:t>
+                        </m:r>
+                      </m:e>
+                      <m:sub>
+                        <m:r>
+                          <w:rPr>
+                            <w:rFonts w:ascii="Cambria Math" w:hAnsi="Cambria Math"/>
+                          </w:rPr>
+                          <m:t xml:space="preserve">i</m:t>
+                        </m:r>
+                      </m:sub>
+                    </m:sSub>
+                  </m:e>
+                </m:d>
+              </m:sup>
+              <m:e>
+                <m:r>
+                  <w:rPr>
+                    <w:rFonts w:ascii="Cambria Math" w:hAnsi="Cambria Math"/>
+                  </w:rPr>
+                  <m:t xml:space="preserve">euclideanSquared</m:t>
+                </m:r>
+              </m:e>
+            </m:nary>
+            <m:d>
+              <m:dPr>
+                <m:begChr m:val="("/>
+                <m:endChr m:val=")"/>
+              </m:dPr>
+              <m:e>
+                <m:r>
+                  <w:rPr>
+                    <w:rFonts w:ascii="Cambria Math" w:hAnsi="Cambria Math"/>
+                  </w:rPr>
+                  <m:t xml:space="preserve">i</m:t>
+                </m:r>
+                <m:r>
+                  <w:rPr>
+                    <w:rFonts w:ascii="Cambria Math" w:hAnsi="Cambria Math"/>
+                  </w:rPr>
+                  <m:t xml:space="preserve">,</m:t>
+                </m:r>
+                <m:r>
+                  <w:rPr>
+                    <w:rFonts w:ascii="Cambria Math" w:hAnsi="Cambria Math"/>
+                  </w:rPr>
+                  <m:t xml:space="preserve">j</m:t>
+                </m:r>
+              </m:e>
+            </m:d>
+          </m:num>
+          <m:den>
+            <m:d>
+              <m:dPr>
+                <m:begChr m:val="|"/>
+                <m:endChr m:val="|"/>
+              </m:dPr>
+              <m:e>
+                <m:sSub>
+                  <m:e>
+                    <m:r>
+                      <w:rPr>
+                        <w:rFonts w:ascii="Cambria Math" w:hAnsi="Cambria Math"/>
+                      </w:rPr>
+                      <m:t xml:space="preserve">C</m:t>
+                    </m:r>
+                  </m:e>
+                  <m:sub>
+                    <m:r>
+                      <w:rPr>
+                        <w:rFonts w:ascii="Cambria Math" w:hAnsi="Cambria Math"/>
+                      </w:rPr>
+                      <m:t xml:space="preserve">i</m:t>
+                    </m:r>
+                  </m:sub>
+                </m:sSub>
+              </m:e>
+            </m:d>
+            <m:r>
+              <w:rPr>
+                <w:rFonts w:ascii="Cambria Math" w:hAnsi="Cambria Math"/>
+              </w:rPr>
+              <m:t xml:space="preserve">−</m:t>
+            </m:r>
+            <m:r>
+              <w:rPr>
+                <w:rFonts w:ascii="Cambria Math" w:hAnsi="Cambria Math"/>
+              </w:rPr>
+              <m:t xml:space="preserve">1</m:t>
+            </m:r>
+          </m:den>
+        </m:f>
+      </m:oMath>
+    </w:p>
+    <w:p>
+      <w:pPr>
+        <w:pStyle w:val="TextBody"/>
+        <w:jc w:val="both"/>
+        <w:rPr>
+          <w:u w:val="none"/>
+        </w:rPr>
+      </w:pPr>
+      <w:r>
+        <w:rPr>
+          <w:i w:val="false"/>
+          <w:iCs w:val="false"/>
+          <w:u w:val="none"/>
+        </w:rPr>
+        <w:t xml:space="preserve">Dividim per </w:t>
+      </w:r>
+      <w:r>
+        <w:rPr/>
+      </w:r>
+      <m:oMath xmlns:m="http://schemas.openxmlformats.org/officeDocument/2006/math">
+        <m:d>
+          <m:dPr>
+            <m:begChr m:val="|"/>
+            <m:endChr m:val="|"/>
+          </m:dPr>
+          <m:e>
+            <m:sSub>
+              <m:e>
+                <m:r>
+                  <w:rPr>
+                    <w:rFonts w:ascii="Cambria Math" w:hAnsi="Cambria Math"/>
+                  </w:rPr>
+                  <m:t xml:space="preserve">C</m:t>
+                </m:r>
+              </m:e>
+              <m:sub>
+                <m:r>
+                  <w:rPr>
+                    <w:rFonts w:ascii="Cambria Math" w:hAnsi="Cambria Math"/>
+                  </w:rPr>
+                  <m:t xml:space="preserve">i</m:t>
+                </m:r>
+              </m:sub>
+            </m:sSub>
+          </m:e>
+        </m:d>
+        <m:r>
+          <w:rPr>
+            <w:rFonts w:ascii="Cambria Math" w:hAnsi="Cambria Math"/>
+          </w:rPr>
+          <m:t xml:space="preserve">−</m:t>
+        </m:r>
+        <m:r>
+          <w:rPr>
+            <w:rFonts w:ascii="Cambria Math" w:hAnsi="Cambria Math"/>
+          </w:rPr>
+          <m:t xml:space="preserve">1</m:t>
+        </m:r>
+      </m:oMath>
+      <w:r>
+        <w:rPr>
+          <w:i w:val="false"/>
+          <w:iCs w:val="false"/>
+          <w:u w:val="none"/>
+        </w:rPr>
+        <w:t>ja que no calculem la distància</w:t>
+      </w:r>
+      <w:r>
+        <w:rPr/>
+      </w:r>
+      <m:oMath xmlns:m="http://schemas.openxmlformats.org/officeDocument/2006/math">
+        <m:r>
+          <w:rPr>
+            <w:rFonts w:ascii="Cambria Math" w:hAnsi="Cambria Math"/>
+          </w:rPr>
+          <m:t xml:space="preserve">scoref</m:t>
+        </m:r>
+        <m:d>
+          <m:dPr>
+            <m:begChr m:val="("/>
+            <m:endChr m:val=")"/>
+          </m:dPr>
+          <m:e>
+            <m:r>
+              <w:rPr>
+                <w:rFonts w:ascii="Cambria Math" w:hAnsi="Cambria Math"/>
+              </w:rPr>
+              <m:t xml:space="preserve">i</m:t>
+            </m:r>
+            <m:r>
+              <w:rPr>
+                <w:rFonts w:ascii="Cambria Math" w:hAnsi="Cambria Math"/>
+              </w:rPr>
+              <m:t xml:space="preserve">,</m:t>
+            </m:r>
+            <m:r>
+              <w:rPr>
+                <w:rFonts w:ascii="Cambria Math" w:hAnsi="Cambria Math"/>
+              </w:rPr>
+              <m:t xml:space="preserve">i</m:t>
+            </m:r>
+          </m:e>
+        </m:d>
+      </m:oMath>
+      <w:r>
+        <w:rPr>
+          <w:i w:val="false"/>
+          <w:iCs w:val="false"/>
+          <w:u w:val="none"/>
+        </w:rPr>
+        <w:t xml:space="preserve">. Si el punt </w:t>
+      </w:r>
+      <w:r>
+        <w:rPr>
+          <w:i/>
+          <w:iCs/>
+          <w:u w:val="none"/>
+        </w:rPr>
+        <w:t>i</w:t>
+      </w:r>
+      <w:r>
+        <w:rPr>
+          <w:i w:val="false"/>
+          <w:iCs w:val="false"/>
+          <w:u w:val="none"/>
+        </w:rPr>
+        <w:t xml:space="preserve"> és l’únic punt del cluster, el paràmetre </w:t>
+      </w:r>
+      <w:r>
+        <w:rPr>
+          <w:i/>
+          <w:iCs/>
+          <w:u w:val="none"/>
+        </w:rPr>
+        <w:t xml:space="preserve">a </w:t>
+      </w:r>
+      <w:r>
+        <w:rPr>
+          <w:i w:val="false"/>
+          <w:iCs w:val="false"/>
+          <w:u w:val="none"/>
+        </w:rPr>
+        <w:t>és 0.</w:t>
+      </w:r>
+    </w:p>
+    <w:p>
+      <w:pPr>
+        <w:pStyle w:val="TextBody"/>
+        <w:jc w:val="both"/>
+        <w:rPr>
+          <w:u w:val="none"/>
+        </w:rPr>
+      </w:pPr>
+      <w:r>
+        <w:rPr>
+          <w:i w:val="false"/>
+          <w:iCs w:val="false"/>
+          <w:u w:val="none"/>
+        </w:rPr>
+        <w:t xml:space="preserve">El paràmetre </w:t>
+      </w:r>
+      <w:r>
+        <w:rPr>
+          <w:i/>
+          <w:iCs/>
+          <w:u w:val="none"/>
+        </w:rPr>
+        <w:t>b</w:t>
+      </w:r>
+      <w:r>
+        <w:rPr>
+          <w:i w:val="false"/>
+          <w:iCs w:val="false"/>
+          <w:u w:val="none"/>
+        </w:rPr>
+        <w:t xml:space="preserve"> calcula la mitjana de la distància del punt que estem calculant a tots els punts del </w:t>
+      </w:r>
+      <w:r>
+        <w:rPr>
+          <w:i/>
+          <w:iCs/>
+          <w:u w:val="none"/>
+        </w:rPr>
+        <w:t>cluster</w:t>
+      </w:r>
+      <w:r>
+        <w:rPr>
+          <w:i w:val="false"/>
+          <w:iCs w:val="false"/>
+          <w:u w:val="none"/>
+        </w:rPr>
+        <w:t xml:space="preserve"> que està més aprop seu, però del que no forma part. Com més gran sigui, millor. Es calcula amb aquesta fórmula:</w:t>
+      </w:r>
+    </w:p>
+    <w:p>
+      <w:pPr>
+        <w:pStyle w:val="TextBody"/>
+        <w:jc w:val="both"/>
+        <w:rPr>
+          <w:u w:val="none"/>
+        </w:rPr>
+      </w:pPr>
+      <w:r>
+        <w:rPr>
+          <w:i w:val="false"/>
+          <w:iCs w:val="false"/>
+          <w:u w:val="none"/>
+        </w:rPr>
+        <w:tab/>
+        <w:tab/>
+        <w:tab/>
+        <w:tab/>
+      </w:r>
+      <w:r>
+        <w:rPr/>
+      </w:r>
+      <m:oMath xmlns:m="http://schemas.openxmlformats.org/officeDocument/2006/math">
+        <m:r>
+          <w:rPr>
+            <w:rFonts w:ascii="Cambria Math" w:hAnsi="Cambria Math"/>
+          </w:rPr>
+          <m:t xml:space="preserve">b</m:t>
+        </m:r>
+        <m:d>
+          <m:dPr>
+            <m:begChr m:val="("/>
+            <m:endChr m:val=")"/>
+          </m:dPr>
+          <m:e>
+            <m:r>
+              <w:rPr>
+                <w:rFonts w:ascii="Cambria Math" w:hAnsi="Cambria Math"/>
+              </w:rPr>
+              <m:t xml:space="preserve">i</m:t>
+            </m:r>
+          </m:e>
+        </m:d>
+        <m:r>
+          <w:rPr>
+            <w:rFonts w:ascii="Cambria Math" w:hAnsi="Cambria Math"/>
+          </w:rPr>
+          <m:t xml:space="preserve">=</m:t>
+        </m:r>
+        <m:r>
+          <w:rPr>
+            <w:rFonts w:ascii="Cambria Math" w:hAnsi="Cambria Math"/>
+          </w:rPr>
+          <m:t xml:space="preserve">min</m:t>
+        </m:r>
+        <m:d>
+          <m:dPr>
+            <m:begChr m:val="("/>
+            <m:endChr m:val=")"/>
+          </m:dPr>
+          <m:e>
+            <m:r>
+              <w:rPr>
+                <w:rFonts w:ascii="Cambria Math" w:hAnsi="Cambria Math"/>
+              </w:rPr>
+              <m:t xml:space="preserve">d</m:t>
+            </m:r>
+            <m:limLow>
+              <m:e>
+                <m:limUpp>
+                  <m:e>
+                    <m:d>
+                      <m:dPr>
+                        <m:begChr m:val="("/>
+                        <m:endChr m:val=")"/>
+                      </m:dPr>
+                      <m:e>
+                        <m:sSub>
+                          <m:e>
+                            <m:r>
+                              <w:rPr>
+                                <w:rFonts w:ascii="Cambria Math" w:hAnsi="Cambria Math"/>
+                              </w:rPr>
+                              <m:t xml:space="preserve">C</m:t>
+                            </m:r>
+                          </m:e>
+                          <m:sub>
+                            <m:r>
+                              <w:rPr>
+                                <w:rFonts w:ascii="Cambria Math" w:hAnsi="Cambria Math"/>
+                              </w:rPr>
+                              <m:t xml:space="preserve">j</m:t>
+                            </m:r>
+                          </m:sub>
+                        </m:sSub>
+                      </m:e>
+                    </m:d>
+                  </m:e>
+                  <m:lim>
+                    <m:r>
+                      <w:rPr>
+                        <w:rFonts w:ascii="Cambria Math" w:hAnsi="Cambria Math"/>
+                      </w:rPr>
+                      <m:t xml:space="preserve">j</m:t>
+                    </m:r>
+                    <m:r>
+                      <w:rPr>
+                        <w:rFonts w:ascii="Cambria Math" w:hAnsi="Cambria Math"/>
+                      </w:rPr>
+                      <m:t xml:space="preserve">=</m:t>
+                    </m:r>
+                    <m:r>
+                      <w:rPr>
+                        <w:rFonts w:ascii="Cambria Math" w:hAnsi="Cambria Math"/>
+                      </w:rPr>
+                      <m:t xml:space="preserve">k</m:t>
+                    </m:r>
+                    <m:r>
+                      <w:rPr>
+                        <w:rFonts w:ascii="Cambria Math" w:hAnsi="Cambria Math"/>
+                      </w:rPr>
+                      <m:t xml:space="preserve">,</m:t>
+                    </m:r>
+                    <m:r>
+                      <w:rPr>
+                        <w:rFonts w:ascii="Cambria Math" w:hAnsi="Cambria Math"/>
+                      </w:rPr>
+                      <m:t xml:space="preserve">j</m:t>
+                    </m:r>
+                    <m:r>
+                      <w:rPr>
+                        <w:rFonts w:ascii="Cambria Math" w:hAnsi="Cambria Math"/>
+                      </w:rPr>
+                      <m:t xml:space="preserve">≠</m:t>
+                    </m:r>
+                    <m:r>
+                      <w:rPr>
+                        <w:rFonts w:ascii="Cambria Math" w:hAnsi="Cambria Math"/>
+                      </w:rPr>
+                      <m:t xml:space="preserve">i</m:t>
+                    </m:r>
+                  </m:lim>
+                </m:limUpp>
+              </m:e>
+              <m:lim>
+                <m:r>
+                  <w:rPr>
+                    <w:rFonts w:ascii="Cambria Math" w:hAnsi="Cambria Math"/>
+                  </w:rPr>
+                  <m:t xml:space="preserve">j</m:t>
+                </m:r>
+                <m:r>
+                  <w:rPr>
+                    <w:rFonts w:ascii="Cambria Math" w:hAnsi="Cambria Math"/>
+                  </w:rPr>
+                  <m:t xml:space="preserve">=</m:t>
+                </m:r>
+                <m:r>
+                  <w:rPr>
+                    <w:rFonts w:ascii="Cambria Math" w:hAnsi="Cambria Math"/>
+                  </w:rPr>
+                  <m:t xml:space="preserve">0</m:t>
+                </m:r>
+              </m:lim>
+            </m:limLow>
+          </m:e>
+        </m:d>
+      </m:oMath>
+    </w:p>
+    <w:p>
+      <w:pPr>
+        <w:pStyle w:val="TextBody"/>
         <w:jc w:val="both"/>
         <w:rPr/>
       </w:pPr>
@@ -2880,665 +4360,869 @@
         <w:rPr>
           <w:i w:val="false"/>
           <w:iCs w:val="false"/>
-        </w:rPr>
-        <w:t>P</w:t>
-      </w:r>
-      <w:r>
-        <w:rPr>
-          <w:i w:val="false"/>
-          <w:iCs w:val="false"/>
-        </w:rPr>
-        <w:t xml:space="preserve">er a mostrar aquest gràfic, realitzem un número d’execucions amb diferents valors de </w:t>
-      </w:r>
-      <w:r>
-        <w:rPr>
-          <w:i/>
-          <w:iCs/>
-        </w:rPr>
-        <w:t>k</w:t>
-      </w:r>
-      <w:r>
-        <w:rPr>
-          <w:i w:val="false"/>
-          <w:iCs w:val="false"/>
-        </w:rPr>
-        <w:t xml:space="preserve"> i guardem totes les </w:t>
-      </w:r>
-      <w:r>
-        <w:rPr>
-          <w:i/>
-          <w:iCs/>
-        </w:rPr>
-        <w:t>intertia_</w:t>
-      </w:r>
-      <w:r>
-        <w:rPr>
-          <w:i w:val="false"/>
-          <w:iCs w:val="false"/>
-        </w:rPr>
-        <w:t xml:space="preserve"> en una llista. Aleshores creem un simple gràfic de barres mitjançant la llibreria </w:t>
-      </w:r>
-      <w:r>
-        <w:rPr>
-          <w:i/>
-          <w:iCs/>
-        </w:rPr>
-        <w:t>matplotlib</w:t>
-      </w:r>
-      <w:r>
-        <w:rPr>
-          <w:i w:val="false"/>
-          <w:iCs w:val="false"/>
-        </w:rPr>
-        <w:t xml:space="preserve">. </w:t>
+          <w:u w:val="none"/>
+        </w:rPr>
+        <w:t xml:space="preserve">En aquesta fórmula, utilitzem el mínim per a agafar solament la mitjana de distàncies més propera, que calculem amb </w:t>
+      </w:r>
+      <w:r>
+        <w:rPr>
+          <w:i/>
+          <w:iCs/>
+          <w:u w:val="none"/>
+        </w:rPr>
+        <w:t xml:space="preserve">d(j) </w:t>
+      </w:r>
+      <w:r>
+        <w:rPr>
+          <w:i w:val="false"/>
+          <w:iCs w:val="false"/>
+          <w:u w:val="none"/>
+        </w:rPr>
+        <w:t xml:space="preserve">que és la distància mitja des del punt i a tots els punts del cluster </w:t>
+      </w:r>
+      <w:r>
+        <w:rPr>
+          <w:rFonts w:eastAsia="Calibri" w:cs="Arial" w:cstheme="minorBidi" w:eastAsiaTheme="minorHAnsi"/>
+          <w:i w:val="false"/>
+          <w:iCs w:val="false"/>
+          <w:color w:val="auto"/>
+          <w:kern w:val="0"/>
+          <w:sz w:val="22"/>
+          <w:szCs w:val="22"/>
+          <w:u w:val="none"/>
+          <w:lang w:val="ca-ES" w:eastAsia="en-US" w:bidi="ar-SA"/>
+        </w:rPr>
+        <w:t>j i</w:t>
+      </w:r>
+      <w:r>
+        <w:rPr>
+          <w:i w:val="false"/>
+          <w:iCs w:val="false"/>
+          <w:u w:val="none"/>
+        </w:rPr>
+        <w:t xml:space="preserve"> que calculem així:</w:t>
       </w:r>
     </w:p>
     <w:p>
       <w:pPr>
-        <w:pStyle w:val="Cuerpodetexto"/>
+        <w:pStyle w:val="TextBody"/>
         <w:jc w:val="both"/>
         <w:rPr>
-          <w:i w:val="false"/>
-          <w:i w:val="false"/>
-          <w:iCs w:val="false"/>
-        </w:rPr>
-      </w:pPr>
+          <w:u w:val="none"/>
+        </w:rPr>
+      </w:pPr>
+      <w:r>
+        <w:rPr>
+          <w:i w:val="false"/>
+          <w:iCs w:val="false"/>
+          <w:u w:val="none"/>
+        </w:rPr>
+        <w:tab/>
+        <w:tab/>
+        <w:tab/>
+      </w:r>
       <w:r>
         <w:rPr/>
       </w:r>
+      <m:oMath xmlns:m="http://schemas.openxmlformats.org/officeDocument/2006/math">
+        <m:r>
+          <w:rPr>
+            <w:rFonts w:ascii="Cambria Math" w:hAnsi="Cambria Math"/>
+          </w:rPr>
+          <m:t xml:space="preserve">d</m:t>
+        </m:r>
+        <m:d>
+          <m:dPr>
+            <m:begChr m:val="("/>
+            <m:endChr m:val=")"/>
+          </m:dPr>
+          <m:e>
+            <m:r>
+              <w:rPr>
+                <w:rFonts w:ascii="Cambria Math" w:hAnsi="Cambria Math"/>
+              </w:rPr>
+              <m:t xml:space="preserve">i</m:t>
+            </m:r>
+            <m:r>
+              <w:rPr>
+                <w:rFonts w:ascii="Cambria Math" w:hAnsi="Cambria Math"/>
+              </w:rPr>
+              <m:t xml:space="preserve">,</m:t>
+            </m:r>
+            <m:sSub>
+              <m:e>
+                <m:r>
+                  <w:rPr>
+                    <w:rFonts w:ascii="Cambria Math" w:hAnsi="Cambria Math"/>
+                  </w:rPr>
+                  <m:t xml:space="preserve">C</m:t>
+                </m:r>
+              </m:e>
+              <m:sub>
+                <m:r>
+                  <w:rPr>
+                    <w:rFonts w:ascii="Cambria Math" w:hAnsi="Cambria Math"/>
+                  </w:rPr>
+                  <m:t xml:space="preserve">j</m:t>
+                </m:r>
+              </m:sub>
+            </m:sSub>
+          </m:e>
+        </m:d>
+        <m:r>
+          <w:rPr>
+            <w:rFonts w:ascii="Cambria Math" w:hAnsi="Cambria Math"/>
+          </w:rPr>
+          <m:t xml:space="preserve">=</m:t>
+        </m:r>
+        <m:f>
+          <m:num>
+            <m:nary>
+              <m:naryPr>
+                <m:chr m:val="∑"/>
+              </m:naryPr>
+              <m:sub>
+                <m:r>
+                  <w:rPr>
+                    <w:rFonts w:ascii="Cambria Math" w:hAnsi="Cambria Math"/>
+                  </w:rPr>
+                  <m:t xml:space="preserve">l</m:t>
+                </m:r>
+                <m:r>
+                  <w:rPr>
+                    <w:rFonts w:ascii="Cambria Math" w:hAnsi="Cambria Math"/>
+                  </w:rPr>
+                  <m:t xml:space="preserve">=</m:t>
+                </m:r>
+                <m:r>
+                  <w:rPr>
+                    <w:rFonts w:ascii="Cambria Math" w:hAnsi="Cambria Math"/>
+                  </w:rPr>
+                  <m:t xml:space="preserve">0</m:t>
+                </m:r>
+              </m:sub>
+              <m:sup>
+                <m:r>
+                  <w:rPr>
+                    <w:rFonts w:ascii="Cambria Math" w:hAnsi="Cambria Math"/>
+                  </w:rPr>
+                  <m:t xml:space="preserve">l</m:t>
+                </m:r>
+                <m:r>
+                  <w:rPr>
+                    <w:rFonts w:ascii="Cambria Math" w:hAnsi="Cambria Math"/>
+                  </w:rPr>
+                  <m:t xml:space="preserve">=</m:t>
+                </m:r>
+                <m:d>
+                  <m:dPr>
+                    <m:begChr m:val="|"/>
+                    <m:endChr m:val="|"/>
+                  </m:dPr>
+                  <m:e>
+                    <m:sSub>
+                      <m:e>
+                        <m:r>
+                          <w:rPr>
+                            <w:rFonts w:ascii="Cambria Math" w:hAnsi="Cambria Math"/>
+                          </w:rPr>
+                          <m:t xml:space="preserve">C</m:t>
+                        </m:r>
+                      </m:e>
+                      <m:sub>
+                        <m:r>
+                          <w:rPr>
+                            <w:rFonts w:ascii="Cambria Math" w:hAnsi="Cambria Math"/>
+                          </w:rPr>
+                          <m:t xml:space="preserve">j</m:t>
+                        </m:r>
+                      </m:sub>
+                    </m:sSub>
+                  </m:e>
+                </m:d>
+              </m:sup>
+              <m:e>
+                <m:r>
+                  <w:rPr>
+                    <w:rFonts w:ascii="Cambria Math" w:hAnsi="Cambria Math"/>
+                  </w:rPr>
+                  <m:t xml:space="preserve">euclideanSquared</m:t>
+                </m:r>
+              </m:e>
+            </m:nary>
+            <m:d>
+              <m:dPr>
+                <m:begChr m:val="("/>
+                <m:endChr m:val=")"/>
+              </m:dPr>
+              <m:e>
+                <m:r>
+                  <w:rPr>
+                    <w:rFonts w:ascii="Cambria Math" w:hAnsi="Cambria Math"/>
+                  </w:rPr>
+                  <m:t xml:space="preserve">i</m:t>
+                </m:r>
+                <m:r>
+                  <w:rPr>
+                    <w:rFonts w:ascii="Cambria Math" w:hAnsi="Cambria Math"/>
+                  </w:rPr>
+                  <m:t xml:space="preserve">,</m:t>
+                </m:r>
+                <m:r>
+                  <w:rPr>
+                    <w:rFonts w:ascii="Cambria Math" w:hAnsi="Cambria Math"/>
+                  </w:rPr>
+                  <m:t xml:space="preserve">l</m:t>
+                </m:r>
+              </m:e>
+            </m:d>
+          </m:num>
+          <m:den>
+            <m:d>
+              <m:dPr>
+                <m:begChr m:val="|"/>
+                <m:endChr m:val="|"/>
+              </m:dPr>
+              <m:e>
+                <m:sSub>
+                  <m:e>
+                    <m:r>
+                      <w:rPr>
+                        <w:rFonts w:ascii="Cambria Math" w:hAnsi="Cambria Math"/>
+                      </w:rPr>
+                      <m:t xml:space="preserve">C</m:t>
+                    </m:r>
+                  </m:e>
+                  <m:sub>
+                    <m:r>
+                      <w:rPr>
+                        <w:rFonts w:ascii="Cambria Math" w:hAnsi="Cambria Math"/>
+                      </w:rPr>
+                      <m:t xml:space="preserve">j</m:t>
+                    </m:r>
+                  </m:sub>
+                </m:sSub>
+              </m:e>
+            </m:d>
+          </m:den>
+        </m:f>
+      </m:oMath>
     </w:p>
     <w:p>
       <w:pPr>
-        <w:pStyle w:val="Ttulo2"/>
+        <w:pStyle w:val="TextBody"/>
+        <w:jc w:val="both"/>
+        <w:rPr>
+          <w:u w:val="none"/>
+        </w:rPr>
+      </w:pPr>
+      <w:r>
+        <w:rPr>
+          <w:i w:val="false"/>
+          <w:iCs w:val="false"/>
+          <w:u w:val="none"/>
+        </w:rPr>
+        <w:t xml:space="preserve">Aleshores, tornant a la fórmula de la Silhouette </w:t>
+      </w:r>
+      <w:r>
+        <w:rPr>
+          <w:i/>
+          <w:iCs/>
+          <w:u w:val="none"/>
+        </w:rPr>
+        <w:t>s(i)</w:t>
+      </w:r>
+      <w:r>
+        <w:rPr>
+          <w:i w:val="false"/>
+          <w:iCs w:val="false"/>
+          <w:u w:val="none"/>
+        </w:rPr>
+        <w:t>, veiem que prendrà un valor entre 1 i -1. Com més proper a 1 millor, ja que vol dir que aquest punt està molt aprop dels punts del seu cluster, i molt lluny de qualsevol altre cluster. En canvi, si el resultat és negatiu, vol dir que aquest punt no ha estat assignat correctament, ja que està més aprop d’un altre cluster que del seu.</w:t>
+      </w:r>
+    </w:p>
+    <w:p>
+      <w:pPr>
+        <w:pStyle w:val="TextBody"/>
+        <w:jc w:val="both"/>
+        <w:rPr>
+          <w:i w:val="false"/>
+          <w:i w:val="false"/>
+          <w:iCs w:val="false"/>
+        </w:rPr>
+      </w:pPr>
+      <w:r>
+        <w:rPr>
+          <w:i w:val="false"/>
+          <w:iCs w:val="false"/>
+        </w:rPr>
+      </w:r>
+      <w:r>
+        <w:br w:type="page"/>
+      </w:r>
+    </w:p>
+    <w:p>
+      <w:pPr>
+        <w:pStyle w:val="TextBody"/>
+        <w:jc w:val="both"/>
+        <w:rPr>
+          <w:u w:val="none"/>
+        </w:rPr>
+      </w:pPr>
+      <w:r>
+        <w:rPr>
+          <w:i w:val="false"/>
+          <w:iCs w:val="false"/>
+          <w:u w:val="none"/>
+        </w:rPr>
+        <w:t xml:space="preserve">Per saber quin valor de </w:t>
+      </w:r>
+      <w:r>
+        <w:rPr>
+          <w:i/>
+          <w:iCs/>
+          <w:u w:val="none"/>
+        </w:rPr>
+        <w:t>k</w:t>
+      </w:r>
+      <w:r>
+        <w:rPr>
+          <w:i w:val="false"/>
+          <w:iCs w:val="false"/>
+          <w:u w:val="none"/>
+        </w:rPr>
+        <w:t xml:space="preserve"> és millor, hem de calcular la mitjana de </w:t>
+      </w:r>
+      <w:r>
+        <w:rPr>
+          <w:i/>
+          <w:iCs/>
+          <w:u w:val="none"/>
+        </w:rPr>
+        <w:t>Silhouettes</w:t>
+      </w:r>
+      <w:r>
+        <w:rPr>
+          <w:i w:val="false"/>
+          <w:iCs w:val="false"/>
+          <w:u w:val="none"/>
+        </w:rPr>
+        <w:t xml:space="preserve"> i agafar la màxima. També podem crear una gràfica de les S</w:t>
+      </w:r>
+      <w:r>
+        <w:rPr>
+          <w:i/>
+          <w:iCs/>
+          <w:u w:val="none"/>
+        </w:rPr>
+        <w:t>ilhouettes</w:t>
+      </w:r>
+      <w:r>
+        <w:rPr>
+          <w:i w:val="false"/>
+          <w:iCs w:val="false"/>
+          <w:u w:val="none"/>
+        </w:rPr>
+        <w:t xml:space="preserve"> del </w:t>
+      </w:r>
+      <w:r>
+        <w:rPr>
+          <w:i/>
+          <w:iCs/>
+          <w:u w:val="none"/>
+        </w:rPr>
+        <w:t>cluster</w:t>
+      </w:r>
+      <w:r>
+        <w:rPr>
+          <w:i w:val="false"/>
+          <w:iCs w:val="false"/>
+          <w:u w:val="none"/>
+        </w:rPr>
+        <w:t xml:space="preserve"> per veure les S</w:t>
+      </w:r>
+      <w:r>
+        <w:rPr>
+          <w:i/>
+          <w:iCs/>
+          <w:u w:val="none"/>
+        </w:rPr>
+        <w:t>ilhouettes</w:t>
+      </w:r>
+      <w:r>
+        <w:rPr>
+          <w:i w:val="false"/>
+          <w:iCs w:val="false"/>
+          <w:u w:val="none"/>
+        </w:rPr>
+        <w:t xml:space="preserve"> de cada punt. Si hi ha algun punt negatiu vol dir que està mal assignat.</w:t>
+      </w:r>
+    </w:p>
+    <w:p>
+      <w:pPr>
+        <w:pStyle w:val="TextBody"/>
+        <w:jc w:val="both"/>
+        <w:rPr>
+          <w:u w:val="none"/>
+        </w:rPr>
+      </w:pPr>
+      <w:r>
+        <w:drawing>
+          <wp:anchor behindDoc="0" distT="0" distB="0" distL="0" distR="0" simplePos="0" locked="0" layoutInCell="1" allowOverlap="1" relativeHeight="7">
+            <wp:simplePos x="0" y="0"/>
+            <wp:positionH relativeFrom="column">
+              <wp:align>center</wp:align>
+            </wp:positionH>
+            <wp:positionV relativeFrom="paragraph">
+              <wp:posOffset>635</wp:posOffset>
+            </wp:positionV>
+            <wp:extent cx="3931285" cy="2948305"/>
+            <wp:effectExtent l="0" t="0" r="0" b="0"/>
+            <wp:wrapTopAndBottom/>
+            <wp:docPr id="8" name="Image2" descr=""/>
+            <wp:cNvGraphicFramePr>
+              <a:graphicFrameLocks xmlns:a="http://schemas.openxmlformats.org/drawingml/2006/main" noChangeAspect="1"/>
+            </wp:cNvGraphicFramePr>
+            <a:graphic xmlns:a="http://schemas.openxmlformats.org/drawingml/2006/main">
+              <a:graphicData uri="http://schemas.openxmlformats.org/drawingml/2006/picture">
+                <pic:pic xmlns:pic="http://schemas.openxmlformats.org/drawingml/2006/picture">
+                  <pic:nvPicPr>
+                    <pic:cNvPr id="8" name="Image2" descr=""/>
+                    <pic:cNvPicPr>
+                      <a:picLocks noChangeAspect="1" noChangeArrowheads="1"/>
+                    </pic:cNvPicPr>
+                  </pic:nvPicPr>
+                  <pic:blipFill>
+                    <a:blip r:embed="rId4"/>
+                    <a:stretch>
+                      <a:fillRect/>
+                    </a:stretch>
+                  </pic:blipFill>
+                  <pic:spPr bwMode="auto">
+                    <a:xfrm>
+                      <a:off x="0" y="0"/>
+                      <a:ext cx="3931285" cy="2948305"/>
+                    </a:xfrm>
+                    <a:prstGeom prst="rect">
+                      <a:avLst/>
+                    </a:prstGeom>
+                  </pic:spPr>
+                </pic:pic>
+              </a:graphicData>
+            </a:graphic>
+          </wp:anchor>
+        </w:drawing>
+      </w:r>
+      <w:r>
+        <w:rPr>
+          <w:i w:val="false"/>
+          <w:iCs w:val="false"/>
+          <w:u w:val="none"/>
+        </w:rPr>
+        <w:t>A</w:t>
+      </w:r>
+      <w:r>
+        <w:rPr>
+          <w:i w:val="false"/>
+          <w:iCs w:val="false"/>
+          <w:u w:val="none"/>
+        </w:rPr>
+        <w:t xml:space="preserve">quí podem veure que amb 4 </w:t>
+      </w:r>
+      <w:r>
+        <w:rPr>
+          <w:i/>
+          <w:iCs/>
+          <w:u w:val="none"/>
+        </w:rPr>
+        <w:t>clusters</w:t>
+      </w:r>
+      <w:r>
+        <w:rPr>
+          <w:i w:val="false"/>
+          <w:iCs w:val="false"/>
+          <w:u w:val="none"/>
+        </w:rPr>
+        <w:t xml:space="preserve"> hi ha punts que estan mal assignats.</w:t>
+      </w:r>
+    </w:p>
+    <w:p>
+      <w:pPr>
+        <w:pStyle w:val="TextBody"/>
+        <w:jc w:val="both"/>
+        <w:rPr>
+          <w:u w:val="none"/>
+        </w:rPr>
+      </w:pPr>
+      <w:r>
+        <w:drawing>
+          <wp:anchor behindDoc="0" distT="0" distB="0" distL="0" distR="0" simplePos="0" locked="0" layoutInCell="1" allowOverlap="1" relativeHeight="8">
+            <wp:simplePos x="0" y="0"/>
+            <wp:positionH relativeFrom="column">
+              <wp:align>center</wp:align>
+            </wp:positionH>
+            <wp:positionV relativeFrom="paragraph">
+              <wp:posOffset>635</wp:posOffset>
+            </wp:positionV>
+            <wp:extent cx="3649345" cy="2736850"/>
+            <wp:effectExtent l="0" t="0" r="0" b="0"/>
+            <wp:wrapTopAndBottom/>
+            <wp:docPr id="9" name="Image3" descr=""/>
+            <wp:cNvGraphicFramePr>
+              <a:graphicFrameLocks xmlns:a="http://schemas.openxmlformats.org/drawingml/2006/main" noChangeAspect="1"/>
+            </wp:cNvGraphicFramePr>
+            <a:graphic xmlns:a="http://schemas.openxmlformats.org/drawingml/2006/main">
+              <a:graphicData uri="http://schemas.openxmlformats.org/drawingml/2006/picture">
+                <pic:pic xmlns:pic="http://schemas.openxmlformats.org/drawingml/2006/picture">
+                  <pic:nvPicPr>
+                    <pic:cNvPr id="9" name="Image3" descr=""/>
+                    <pic:cNvPicPr>
+                      <a:picLocks noChangeAspect="1" noChangeArrowheads="1"/>
+                    </pic:cNvPicPr>
+                  </pic:nvPicPr>
+                  <pic:blipFill>
+                    <a:blip r:embed="rId5"/>
+                    <a:stretch>
+                      <a:fillRect/>
+                    </a:stretch>
+                  </pic:blipFill>
+                  <pic:spPr bwMode="auto">
+                    <a:xfrm>
+                      <a:off x="0" y="0"/>
+                      <a:ext cx="3649345" cy="2736850"/>
+                    </a:xfrm>
+                    <a:prstGeom prst="rect">
+                      <a:avLst/>
+                    </a:prstGeom>
+                  </pic:spPr>
+                </pic:pic>
+              </a:graphicData>
+            </a:graphic>
+          </wp:anchor>
+        </w:drawing>
+      </w:r>
+      <w:r>
+        <w:rPr>
+          <w:i w:val="false"/>
+          <w:iCs w:val="false"/>
+          <w:u w:val="none"/>
+        </w:rPr>
+        <w:t>F</w:t>
+      </w:r>
+      <w:r>
+        <w:rPr>
+          <w:i w:val="false"/>
+          <w:iCs w:val="false"/>
+          <w:u w:val="none"/>
+        </w:rPr>
+        <w:t xml:space="preserve">inalment podem veure que el valor màxim es troba al 2, que és el mateix resultat que hem obtingut amb el </w:t>
+      </w:r>
+      <w:r>
+        <w:rPr>
+          <w:i/>
+          <w:iCs/>
+          <w:u w:val="none"/>
+        </w:rPr>
+        <w:t>Elbow Method</w:t>
+      </w:r>
+      <w:r>
+        <w:rPr>
+          <w:i w:val="false"/>
+          <w:iCs w:val="false"/>
+          <w:u w:val="none"/>
+        </w:rPr>
+        <w:t>.</w:t>
+      </w:r>
+      <w:r>
+        <w:br w:type="page"/>
+      </w:r>
+    </w:p>
+    <w:p>
+      <w:pPr>
+        <w:pStyle w:val="Heading1"/>
+        <w:numPr>
+          <w:ilvl w:val="0"/>
+          <w:numId w:val="2"/>
+        </w:numPr>
+        <w:jc w:val="both"/>
+        <w:rPr>
+          <w:u w:val="single"/>
+        </w:rPr>
+      </w:pPr>
+      <w:r>
+        <w:rPr>
+          <w:u w:val="single"/>
+        </w:rPr>
+        <w:t>Scikit-learn</w:t>
+      </w:r>
+    </w:p>
+    <w:p>
+      <w:pPr>
+        <w:pStyle w:val="Heading2"/>
+        <w:numPr>
+          <w:ilvl w:val="1"/>
+          <w:numId w:val="2"/>
+        </w:numPr>
         <w:jc w:val="both"/>
         <w:rPr/>
       </w:pPr>
       <w:r>
         <w:rPr/>
-        <w:t>Restarting polic</w:t>
-      </w:r>
-      <w:r>
-        <w:rPr/>
-        <w:t>i</w:t>
-      </w:r>
-      <w:r>
-        <w:rPr/>
-        <w:t>es</w:t>
+        <w:t>Missing data</w:t>
       </w:r>
     </w:p>
     <w:p>
       <w:pPr>
-        <w:pStyle w:val="Cuerpodetexto"/>
+        <w:pStyle w:val="TextBody"/>
+        <w:jc w:val="left"/>
+        <w:rPr/>
+      </w:pPr>
+      <w:r>
+        <w:rPr/>
+        <w:t xml:space="preserve">Primer de tot, llegim els fitxers </w:t>
+      </w:r>
+      <w:r>
+        <w:rPr>
+          <w:i/>
+          <w:iCs/>
+        </w:rPr>
+        <w:t>.csv</w:t>
+      </w:r>
+      <w:r>
+        <w:rPr>
+          <w:i w:val="false"/>
+          <w:iCs w:val="false"/>
+        </w:rPr>
+        <w:t xml:space="preserve"> mitjançant la funció de </w:t>
+      </w:r>
+      <w:r>
+        <w:rPr>
+          <w:i/>
+          <w:iCs/>
+        </w:rPr>
+        <w:t>pandas: read_csv</w:t>
+      </w:r>
+      <w:r>
+        <w:rPr>
+          <w:i w:val="false"/>
+          <w:iCs w:val="false"/>
+        </w:rPr>
+        <w:t xml:space="preserve">. Imprimint les cinc primeres dades de cada </w:t>
+      </w:r>
+      <w:r>
+        <w:rPr>
+          <w:i/>
+          <w:iCs/>
+        </w:rPr>
+        <w:t>set</w:t>
+      </w:r>
+      <w:r>
+        <w:rPr>
+          <w:i w:val="false"/>
+          <w:iCs w:val="false"/>
+        </w:rPr>
+        <w:t xml:space="preserve"> ja podem veure que hi han dades que falten.</w:t>
+      </w:r>
+    </w:p>
+    <w:p>
+      <w:pPr>
+        <w:pStyle w:val="TextBody"/>
+        <w:jc w:val="left"/>
+        <w:rPr/>
+      </w:pPr>
+      <w:r>
+        <w:rPr>
+          <w:i w:val="false"/>
+          <w:iCs w:val="false"/>
+        </w:rPr>
+        <w:t xml:space="preserve">Per a computar aquestes dades que falten </w:t>
+      </w:r>
+      <w:r>
+        <w:rPr>
+          <w:i/>
+          <w:iCs/>
+        </w:rPr>
+        <w:t>sklearn</w:t>
+      </w:r>
+      <w:r>
+        <w:rPr>
+          <w:i w:val="false"/>
+          <w:iCs w:val="false"/>
+        </w:rPr>
+        <w:t xml:space="preserve"> disposa de la llibreria </w:t>
+      </w:r>
+      <w:r>
+        <w:rPr>
+          <w:i/>
+          <w:iCs/>
+        </w:rPr>
+        <w:t>sklearn.impute</w:t>
+      </w:r>
+      <w:r>
+        <w:rPr>
+          <w:i w:val="false"/>
+          <w:iCs w:val="false"/>
+        </w:rPr>
+        <w:t xml:space="preserve"> que proporciona diferents mètodes per a calcular aquestes dades que falten. Les classes que hem utilitzat en aquesta pràctica són: </w:t>
+      </w:r>
+      <w:r>
+        <w:rPr>
+          <w:i/>
+          <w:iCs/>
+        </w:rPr>
+        <w:t>SimpleImputer</w:t>
+      </w:r>
+      <w:r>
+        <w:rPr>
+          <w:i w:val="false"/>
+          <w:iCs w:val="false"/>
+        </w:rPr>
+        <w:t xml:space="preserve"> i </w:t>
+      </w:r>
+      <w:r>
+        <w:rPr>
+          <w:i/>
+          <w:iCs/>
+        </w:rPr>
+        <w:t>KNNImputer</w:t>
+      </w:r>
+      <w:r>
+        <w:rPr>
+          <w:i w:val="false"/>
+          <w:iCs w:val="false"/>
+        </w:rPr>
+        <w:t>.</w:t>
+      </w:r>
+    </w:p>
+    <w:p>
+      <w:pPr>
+        <w:pStyle w:val="TextBody"/>
         <w:jc w:val="both"/>
         <w:rPr/>
       </w:pPr>
       <w:r>
-        <w:rPr/>
-        <w:t xml:space="preserve">Les </w:t>
-      </w:r>
-      <w:r>
-        <w:rPr>
-          <w:i/>
-          <w:iCs/>
-        </w:rPr>
-        <w:t>restarting policies</w:t>
-      </w:r>
-      <w:r>
-        <w:rPr>
-          <w:i w:val="false"/>
-          <w:iCs w:val="false"/>
-        </w:rPr>
-        <w:t xml:space="preserve"> són parametritzades amb el paràmetre </w:t>
-      </w:r>
-      <w:r>
-        <w:rPr>
-          <w:i/>
-          <w:iCs/>
-        </w:rPr>
-        <w:t>execution_times</w:t>
-      </w:r>
-      <w:r>
-        <w:rPr>
-          <w:i w:val="false"/>
-          <w:iCs w:val="false"/>
-        </w:rPr>
-        <w:t xml:space="preserve"> que per defecte s’estableix a 5. S’utilitza dins la funció </w:t>
-      </w:r>
-      <w:r>
-        <w:rPr>
-          <w:i/>
-          <w:iCs/>
-        </w:rPr>
-        <w:t>fit()</w:t>
-      </w:r>
-      <w:r>
-        <w:rPr>
-          <w:i w:val="false"/>
-          <w:iCs w:val="false"/>
-        </w:rPr>
-        <w:t xml:space="preserve"> on tot el procés de generar </w:t>
-      </w:r>
-      <w:r>
-        <w:rPr>
-          <w:i/>
-          <w:iCs/>
-        </w:rPr>
-        <w:t>clusters</w:t>
-      </w:r>
-      <w:r>
-        <w:rPr>
-          <w:i w:val="false"/>
-          <w:iCs w:val="false"/>
-        </w:rPr>
-        <w:t xml:space="preserve"> aleatòriament i calcular els</w:t>
-      </w:r>
-      <w:r>
-        <w:rPr>
-          <w:i/>
-          <w:iCs/>
-        </w:rPr>
-        <w:t xml:space="preserve"> clusters</w:t>
-      </w:r>
-      <w:r>
-        <w:rPr>
-          <w:i w:val="false"/>
-          <w:iCs w:val="false"/>
-        </w:rPr>
-        <w:t xml:space="preserve"> i la</w:t>
-      </w:r>
-      <w:r>
-        <w:rPr>
-          <w:i/>
-          <w:iCs/>
-        </w:rPr>
-        <w:t xml:space="preserve"> inertia_</w:t>
-      </w:r>
-      <w:r>
-        <w:rPr>
-          <w:i w:val="false"/>
-          <w:iCs w:val="false"/>
-        </w:rPr>
-        <w:t xml:space="preserve"> es repeteix</w:t>
-      </w:r>
-      <w:r>
-        <w:rPr>
-          <w:i/>
-          <w:iCs/>
-        </w:rPr>
-        <w:t xml:space="preserve"> </w:t>
-      </w:r>
-      <w:r>
-        <w:rPr>
-          <w:i w:val="false"/>
-          <w:iCs w:val="false"/>
-        </w:rPr>
-        <w:t xml:space="preserve">tantes vegades com dicti </w:t>
-      </w:r>
-      <w:r>
-        <w:rPr>
-          <w:i/>
-          <w:iCs/>
-        </w:rPr>
-        <w:t>execution_times</w:t>
-      </w:r>
-      <w:r>
-        <w:rPr>
-          <w:i w:val="false"/>
-          <w:iCs w:val="false"/>
-        </w:rPr>
-        <w:t xml:space="preserve"> i es manté la versió que una </w:t>
-      </w:r>
-      <w:r>
-        <w:rPr>
-          <w:i/>
-          <w:iCs/>
-        </w:rPr>
-        <w:t>inertia_</w:t>
-      </w:r>
-      <w:r>
-        <w:rPr>
-          <w:i w:val="false"/>
-          <w:iCs w:val="false"/>
-        </w:rPr>
-        <w:t xml:space="preserve"> més petita i això vol dir que els </w:t>
-      </w:r>
-      <w:r>
-        <w:rPr>
-          <w:i/>
-          <w:iCs/>
-        </w:rPr>
-        <w:t>clusters</w:t>
-      </w:r>
-      <w:r>
-        <w:rPr>
-          <w:i w:val="false"/>
-          <w:iCs w:val="false"/>
-        </w:rPr>
-        <w:t xml:space="preserve"> estàn més lligats entre sí.</w:t>
+        <w:rPr>
+          <w:i w:val="false"/>
+          <w:iCs w:val="false"/>
+        </w:rPr>
+        <w:t xml:space="preserve">La classe </w:t>
+      </w:r>
+      <w:r>
+        <w:rPr>
+          <w:i/>
+          <w:iCs/>
+        </w:rPr>
+        <w:t>SimpleImputer</w:t>
+      </w:r>
+      <w:r>
+        <w:rPr>
+          <w:i w:val="false"/>
+          <w:iCs w:val="false"/>
+        </w:rPr>
+        <w:t xml:space="preserve"> consta de les següents estratègies, </w:t>
+      </w:r>
+      <w:r>
+        <w:rPr>
+          <w:i/>
+          <w:iCs/>
+        </w:rPr>
+        <w:t>constant</w:t>
+      </w:r>
+      <w:r>
+        <w:rPr>
+          <w:i w:val="false"/>
+          <w:iCs w:val="false"/>
+        </w:rPr>
+        <w:t xml:space="preserve">, </w:t>
+      </w:r>
+      <w:r>
+        <w:rPr>
+          <w:i/>
+          <w:iCs/>
+        </w:rPr>
+        <w:t>mean</w:t>
+      </w:r>
+      <w:r>
+        <w:rPr>
+          <w:i w:val="false"/>
+          <w:iCs w:val="false"/>
+        </w:rPr>
+        <w:t xml:space="preserve">, </w:t>
+      </w:r>
+      <w:r>
+        <w:rPr>
+          <w:i/>
+          <w:iCs/>
+        </w:rPr>
+        <w:t>median</w:t>
+      </w:r>
+      <w:r>
+        <w:rPr>
+          <w:i w:val="false"/>
+          <w:iCs w:val="false"/>
+        </w:rPr>
+        <w:t xml:space="preserve"> i </w:t>
+      </w:r>
+      <w:r>
+        <w:rPr>
+          <w:i/>
+          <w:iCs/>
+        </w:rPr>
+        <w:t>most_frequent</w:t>
+      </w:r>
+      <w:r>
+        <w:rPr>
+          <w:i w:val="false"/>
+          <w:iCs w:val="false"/>
+        </w:rPr>
+        <w:t xml:space="preserve">. L’estratègia constant substitueix tots els valors que falten per un valor que es passa per paràmetre. En el nostre cas aquest valor ha sigut 0. L’estratègia </w:t>
+      </w:r>
+      <w:r>
+        <w:rPr>
+          <w:i/>
+          <w:iCs/>
+        </w:rPr>
+        <w:t>mean</w:t>
+      </w:r>
+      <w:r>
+        <w:rPr>
+          <w:i w:val="false"/>
+          <w:iCs w:val="false"/>
+        </w:rPr>
+        <w:t xml:space="preserve"> substitueix els valors que falten per la mitjana d’aquella columna. L’estratègia </w:t>
+      </w:r>
+      <w:r>
+        <w:rPr>
+          <w:i/>
+          <w:iCs/>
+        </w:rPr>
+        <w:t>median</w:t>
+      </w:r>
+      <w:r>
+        <w:rPr>
+          <w:i w:val="false"/>
+          <w:iCs w:val="false"/>
+        </w:rPr>
+        <w:t xml:space="preserve"> les canvia per la mediana de la columna. Finalment, l’estratègia </w:t>
+      </w:r>
+      <w:r>
+        <w:rPr>
+          <w:i/>
+          <w:iCs/>
+        </w:rPr>
+        <w:t>most_frequent</w:t>
+      </w:r>
+      <w:r>
+        <w:rPr>
+          <w:i w:val="false"/>
+          <w:iCs w:val="false"/>
+        </w:rPr>
+        <w:t xml:space="preserve"> les canvia per la dada que més es repeteix en la columna.</w:t>
       </w:r>
     </w:p>
     <w:p>
       <w:pPr>
-        <w:pStyle w:val="Cuerpodetexto"/>
-        <w:jc w:val="both"/>
-        <w:rPr/>
-      </w:pPr>
-      <w:r>
-        <w:rPr/>
-      </w:r>
-    </w:p>
-    <w:p>
-      <w:pPr>
-        <w:pStyle w:val="Ttulo2"/>
-        <w:jc w:val="both"/>
-        <w:rPr/>
-      </w:pPr>
-      <w:r>
-        <w:rPr/>
-        <w:t xml:space="preserve">Escollir un valor de </w:t>
-      </w:r>
-      <w:r>
-        <w:rPr>
-          <w:i/>
-          <w:iCs/>
-        </w:rPr>
-        <w:t>k</w:t>
-      </w:r>
-    </w:p>
-    <w:p>
-      <w:pPr>
-        <w:pStyle w:val="Cuerpodetexto"/>
-        <w:jc w:val="both"/>
-        <w:rPr/>
-      </w:pPr>
-      <w:r>
-        <w:rPr>
-          <w:i w:val="false"/>
-          <w:iCs w:val="false"/>
-        </w:rPr>
-        <w:t>P</w:t>
-      </w:r>
-      <w:r>
-        <w:rPr>
-          <w:i w:val="false"/>
-          <w:iCs w:val="false"/>
-        </w:rPr>
-        <w:t xml:space="preserve">er a escollir un valor de </w:t>
-      </w:r>
-      <w:r>
-        <w:rPr>
-          <w:i/>
-          <w:iCs/>
-        </w:rPr>
-        <w:t>k</w:t>
-      </w:r>
-      <w:r>
-        <w:rPr>
-          <w:i w:val="false"/>
-          <w:iCs w:val="false"/>
-        </w:rPr>
-        <w:t xml:space="preserve"> hem utilitzat dos mètodes diferents: el </w:t>
-      </w:r>
-      <w:r>
-        <w:rPr>
-          <w:i/>
-          <w:iCs/>
-        </w:rPr>
-        <w:t>Elbow Method</w:t>
-      </w:r>
-      <w:r>
-        <w:rPr>
-          <w:i w:val="false"/>
-          <w:iCs w:val="false"/>
-        </w:rPr>
-        <w:t xml:space="preserve"> i el </w:t>
-      </w:r>
-      <w:r>
-        <w:rPr>
-          <w:i/>
-          <w:iCs/>
-        </w:rPr>
-        <w:t>Silouette Method</w:t>
-      </w:r>
-      <w:r>
-        <w:rPr>
-          <w:i w:val="false"/>
-          <w:iCs w:val="false"/>
-        </w:rPr>
-        <w:t>.</w:t>
-      </w:r>
-    </w:p>
-    <w:p>
-      <w:pPr>
-        <w:pStyle w:val="Cuerpodetexto"/>
-        <w:jc w:val="both"/>
-        <w:rPr>
-          <w:i w:val="false"/>
-          <w:i w:val="false"/>
-          <w:iCs w:val="false"/>
-        </w:rPr>
-      </w:pPr>
-      <w:r>
-        <w:rPr/>
-      </w:r>
-    </w:p>
-    <w:p>
-      <w:pPr>
-        <w:pStyle w:val="Ttulo1"/>
-        <w:widowControl/>
-        <w:numPr>
-          <w:ilvl w:val="0"/>
-          <w:numId w:val="0"/>
-        </w:numPr>
-        <w:suppressAutoHyphens w:val="true"/>
-        <w:spacing w:lineRule="auto" w:line="259"/>
-        <w:jc w:val="both"/>
-        <w:outlineLvl w:val="0"/>
-        <w:rPr>
-          <w:u w:val="single"/>
-        </w:rPr>
-      </w:pPr>
-      <w:r>
-        <w:rPr>
-          <w:u w:val="single"/>
-        </w:rPr>
-      </w:r>
-      <w:r>
-        <w:br w:type="page"/>
-      </w:r>
-    </w:p>
-    <w:p>
-      <w:pPr>
-        <w:pStyle w:val="Ttulo1"/>
-        <w:jc w:val="both"/>
-        <w:rPr>
-          <w:u w:val="single"/>
-        </w:rPr>
-      </w:pPr>
-      <w:r>
-        <w:rPr>
-          <w:u w:val="single"/>
-        </w:rPr>
-        <w:t>Scikit-learn</w:t>
-      </w:r>
-    </w:p>
-    <w:p>
-      <w:pPr>
-        <w:pStyle w:val="Ttulo2"/>
-        <w:jc w:val="both"/>
-        <w:rPr/>
-      </w:pPr>
-      <w:r>
-        <w:rPr/>
-        <w:t>Missing data</w:t>
-      </w:r>
-    </w:p>
-    <w:p>
-      <w:pPr>
-        <w:pStyle w:val="Cuerpodetexto"/>
-        <w:jc w:val="left"/>
-        <w:rPr/>
-      </w:pPr>
-      <w:r>
-        <w:rPr/>
-        <w:t xml:space="preserve">Primer de tot, llegim els fitxers </w:t>
-      </w:r>
-      <w:r>
-        <w:rPr>
-          <w:i/>
-          <w:iCs/>
-        </w:rPr>
-        <w:t>.csv</w:t>
-      </w:r>
-      <w:r>
-        <w:rPr>
-          <w:i w:val="false"/>
-          <w:iCs w:val="false"/>
-        </w:rPr>
-        <w:t xml:space="preserve"> mitjançant la funció de </w:t>
-      </w:r>
-      <w:r>
-        <w:rPr>
-          <w:i/>
-          <w:iCs/>
-        </w:rPr>
-        <w:t>pandas: read_csv</w:t>
-      </w:r>
-      <w:r>
-        <w:rPr>
-          <w:i w:val="false"/>
-          <w:iCs w:val="false"/>
-        </w:rPr>
-        <w:t xml:space="preserve">. Imprimint les cinc primeres dades de cada </w:t>
-      </w:r>
-      <w:r>
-        <w:rPr>
-          <w:i/>
-          <w:iCs/>
-        </w:rPr>
-        <w:t>set</w:t>
-      </w:r>
-      <w:r>
-        <w:rPr>
-          <w:i w:val="false"/>
-          <w:iCs w:val="false"/>
-        </w:rPr>
-        <w:t xml:space="preserve"> ja podem veure que hi han dades que falten.</w:t>
-      </w:r>
-    </w:p>
-    <w:p>
-      <w:pPr>
-        <w:pStyle w:val="Cuerpodetexto"/>
-        <w:jc w:val="left"/>
-        <w:rPr/>
-      </w:pPr>
-      <w:r>
-        <w:rPr>
-          <w:i w:val="false"/>
-          <w:iCs w:val="false"/>
-        </w:rPr>
-        <w:t xml:space="preserve">Per a computar aquestes dades que falten </w:t>
-      </w:r>
-      <w:r>
-        <w:rPr>
-          <w:i/>
-          <w:iCs/>
-        </w:rPr>
-        <w:t>sklearn</w:t>
-      </w:r>
-      <w:r>
-        <w:rPr>
-          <w:i w:val="false"/>
-          <w:iCs w:val="false"/>
-        </w:rPr>
-        <w:t xml:space="preserve"> disposa de la llibreria </w:t>
-      </w:r>
-      <w:r>
-        <w:rPr>
-          <w:i/>
-          <w:iCs/>
-        </w:rPr>
-        <w:t>sklearn.impute</w:t>
-      </w:r>
-      <w:r>
-        <w:rPr>
-          <w:i w:val="false"/>
-          <w:iCs w:val="false"/>
-        </w:rPr>
-        <w:t xml:space="preserve"> que proporciona diferents mètodes per a calcular aquestes dades que falten. Les classes que hem utilitzat en aquesta pràctica són: </w:t>
-      </w:r>
-      <w:r>
-        <w:rPr>
-          <w:i/>
-          <w:iCs/>
-        </w:rPr>
-        <w:t>SimpleImputer</w:t>
-      </w:r>
-      <w:r>
-        <w:rPr>
-          <w:i w:val="false"/>
-          <w:iCs w:val="false"/>
-        </w:rPr>
-        <w:t xml:space="preserve"> i </w:t>
-      </w:r>
-      <w:r>
-        <w:rPr>
-          <w:i/>
-          <w:iCs/>
-        </w:rPr>
-        <w:t>KNNImputer</w:t>
-      </w:r>
-      <w:r>
-        <w:rPr>
-          <w:i w:val="false"/>
-          <w:iCs w:val="false"/>
-        </w:rPr>
-        <w:t>.</w:t>
-      </w:r>
-    </w:p>
-    <w:p>
-      <w:pPr>
-        <w:pStyle w:val="Cuerpodetexto"/>
-        <w:jc w:val="both"/>
-        <w:rPr/>
-      </w:pPr>
-      <w:r>
-        <w:rPr>
-          <w:i w:val="false"/>
-          <w:iCs w:val="false"/>
-        </w:rPr>
-        <w:t xml:space="preserve">La classe </w:t>
-      </w:r>
-      <w:r>
-        <w:rPr>
-          <w:i/>
-          <w:iCs/>
-        </w:rPr>
-        <w:t>SimpleImputer</w:t>
-      </w:r>
-      <w:r>
-        <w:rPr>
-          <w:i w:val="false"/>
-          <w:iCs w:val="false"/>
-        </w:rPr>
-        <w:t xml:space="preserve"> consta de les següents estratègies, </w:t>
-      </w:r>
-      <w:r>
-        <w:rPr>
-          <w:i/>
-          <w:iCs/>
-        </w:rPr>
-        <w:t>constant</w:t>
-      </w:r>
-      <w:r>
-        <w:rPr>
-          <w:i w:val="false"/>
-          <w:iCs w:val="false"/>
-        </w:rPr>
-        <w:t xml:space="preserve">, </w:t>
-      </w:r>
-      <w:r>
-        <w:rPr>
-          <w:i/>
-          <w:iCs/>
-        </w:rPr>
-        <w:t>mean</w:t>
-      </w:r>
-      <w:r>
-        <w:rPr>
-          <w:i w:val="false"/>
-          <w:iCs w:val="false"/>
-        </w:rPr>
-        <w:t xml:space="preserve">, </w:t>
-      </w:r>
-      <w:r>
-        <w:rPr>
-          <w:i/>
-          <w:iCs/>
-        </w:rPr>
-        <w:t>median</w:t>
-      </w:r>
-      <w:r>
-        <w:rPr>
-          <w:i w:val="false"/>
-          <w:iCs w:val="false"/>
-        </w:rPr>
-        <w:t xml:space="preserve"> i </w:t>
-      </w:r>
-      <w:r>
-        <w:rPr>
-          <w:i/>
-          <w:iCs/>
-        </w:rPr>
-        <w:t>most_frequent</w:t>
-      </w:r>
-      <w:r>
-        <w:rPr>
-          <w:i w:val="false"/>
-          <w:iCs w:val="false"/>
-        </w:rPr>
-        <w:t xml:space="preserve">. L’estratègia constant substitueix tots els valors que falten per un valor que es passa per paràmetre. En el nostre cas aquest valor ha sigut 0. L’estratègia </w:t>
-      </w:r>
-      <w:r>
-        <w:rPr>
-          <w:i/>
-          <w:iCs/>
-        </w:rPr>
-        <w:t>mean</w:t>
-      </w:r>
-      <w:r>
-        <w:rPr>
-          <w:i w:val="false"/>
-          <w:iCs w:val="false"/>
-        </w:rPr>
-        <w:t xml:space="preserve"> substitueix els valors que falten per la mitjana d’aquella columna. L’estratègia </w:t>
-      </w:r>
-      <w:r>
-        <w:rPr>
-          <w:i/>
-          <w:iCs/>
-        </w:rPr>
-        <w:t>median</w:t>
-      </w:r>
-      <w:r>
-        <w:rPr>
-          <w:i w:val="false"/>
-          <w:iCs w:val="false"/>
-        </w:rPr>
-        <w:t xml:space="preserve"> les canvia per la mediana de la columna. Finalment, l’estratègia </w:t>
-      </w:r>
-      <w:r>
-        <w:rPr>
-          <w:i/>
-          <w:iCs/>
-        </w:rPr>
-        <w:t>most_frequent</w:t>
-      </w:r>
-      <w:r>
-        <w:rPr>
-          <w:i w:val="false"/>
-          <w:iCs w:val="false"/>
-        </w:rPr>
-        <w:t xml:space="preserve"> les canvia per la dada que més es repeteix en la columna.</w:t>
-      </w:r>
-    </w:p>
-    <w:p>
-      <w:pPr>
-        <w:pStyle w:val="Cuerpodetexto"/>
-        <w:jc w:val="both"/>
-        <w:rPr>
-          <w:i w:val="false"/>
-          <w:i w:val="false"/>
-          <w:iCs w:val="false"/>
-        </w:rPr>
-      </w:pPr>
-      <w:r>
-        <w:rPr/>
-      </w:r>
-    </w:p>
-    <w:p>
-      <w:pPr>
-        <w:pStyle w:val="Cuerpodetexto"/>
+        <w:pStyle w:val="TextBody"/>
         <w:spacing w:before="0" w:after="140"/>
         <w:jc w:val="both"/>
         <w:rPr/>
@@ -3678,33 +5362,26 @@
 </file>
 
 <file path=word/numbering.xml><?xml version="1.0" encoding="utf-8"?>
-<w:numbering xmlns:w="http://schemas.openxmlformats.org/wordprocessingml/2006/main" xmlns:o="urn:schemas-microsoft-com:office:office" xmlns:r="http://schemas.openxmlformats.org/officeDocument/2006/relationships" xmlns:v="urn:schemas-microsoft-com:vml" xmlns:mc="http://schemas.openxmlformats.org/markup-compatibility/2006" xmlns:w14="http://schemas.microsoft.com/office/word/2010/wordml" mc:Ignorable="w14">
+<w:numbering xmlns:w="http://schemas.openxmlformats.org/wordprocessingml/2006/main" xmlns:o="urn:schemas-microsoft-com:office:office" xmlns:r="http://schemas.openxmlformats.org/officeDocument/2006/relationships" xmlns:v="urn:schemas-microsoft-com:vml">
   <w:abstractNum w:abstractNumId="1">
     <w:lvl w:ilvl="0">
       <w:start w:val="1"/>
-      <w:pStyle w:val="Ttulo1"/>
       <w:numFmt w:val="none"/>
       <w:suff w:val="nothing"/>
       <w:lvlText w:val=""/>
       <w:lvlJc w:val="left"/>
       <w:pPr>
-        <w:tabs>
-          <w:tab w:val="num" w:pos="0"/>
-        </w:tabs>
         <w:ind w:left="0" w:hanging="0"/>
       </w:pPr>
     </w:lvl>
     <w:lvl w:ilvl="1">
       <w:start w:val="1"/>
-      <w:pStyle w:val="Ttulo2"/>
+      <w:pStyle w:val="Heading2"/>
       <w:numFmt w:val="none"/>
       <w:suff w:val="nothing"/>
       <w:lvlText w:val=""/>
       <w:lvlJc w:val="left"/>
       <w:pPr>
-        <w:tabs>
-          <w:tab w:val="num" w:pos="0"/>
-        </w:tabs>
         <w:ind w:left="0" w:hanging="0"/>
       </w:pPr>
     </w:lvl>
@@ -3715,9 +5392,6 @@
       <w:lvlText w:val=""/>
       <w:lvlJc w:val="left"/>
       <w:pPr>
-        <w:tabs>
-          <w:tab w:val="num" w:pos="0"/>
-        </w:tabs>
         <w:ind w:left="0" w:hanging="0"/>
       </w:pPr>
     </w:lvl>
@@ -3728,9 +5402,6 @@
       <w:lvlText w:val=""/>
       <w:lvlJc w:val="left"/>
       <w:pPr>
-        <w:tabs>
-          <w:tab w:val="num" w:pos="0"/>
-        </w:tabs>
         <w:ind w:left="0" w:hanging="0"/>
       </w:pPr>
     </w:lvl>
@@ -3741,9 +5412,6 @@
       <w:lvlText w:val=""/>
       <w:lvlJc w:val="left"/>
       <w:pPr>
-        <w:tabs>
-          <w:tab w:val="num" w:pos="0"/>
-        </w:tabs>
         <w:ind w:left="0" w:hanging="0"/>
       </w:pPr>
     </w:lvl>
@@ -3754,9 +5422,6 @@
       <w:lvlText w:val=""/>
       <w:lvlJc w:val="left"/>
       <w:pPr>
-        <w:tabs>
-          <w:tab w:val="num" w:pos="0"/>
-        </w:tabs>
         <w:ind w:left="0" w:hanging="0"/>
       </w:pPr>
     </w:lvl>
@@ -3767,9 +5432,6 @@
       <w:lvlText w:val=""/>
       <w:lvlJc w:val="left"/>
       <w:pPr>
-        <w:tabs>
-          <w:tab w:val="num" w:pos="0"/>
-        </w:tabs>
         <w:ind w:left="0" w:hanging="0"/>
       </w:pPr>
     </w:lvl>
@@ -3780,9 +5442,6 @@
       <w:lvlText w:val=""/>
       <w:lvlJc w:val="left"/>
       <w:pPr>
-        <w:tabs>
-          <w:tab w:val="num" w:pos="0"/>
-        </w:tabs>
         <w:ind w:left="0" w:hanging="0"/>
       </w:pPr>
     </w:lvl>
@@ -3793,15 +5452,107 @@
       <w:lvlText w:val=""/>
       <w:lvlJc w:val="left"/>
       <w:pPr>
-        <w:tabs>
-          <w:tab w:val="num" w:pos="0"/>
-        </w:tabs>
+        <w:ind w:left="0" w:hanging="0"/>
+      </w:pPr>
+    </w:lvl>
+  </w:abstractNum>
+  <w:abstractNum w:abstractNumId="2">
+    <w:lvl w:ilvl="0">
+      <w:start w:val="1"/>
+      <w:numFmt w:val="none"/>
+      <w:suff w:val="nothing"/>
+      <w:lvlText w:val=""/>
+      <w:lvlJc w:val="left"/>
+      <w:pPr>
+        <w:ind w:left="0" w:hanging="0"/>
+      </w:pPr>
+    </w:lvl>
+    <w:lvl w:ilvl="1">
+      <w:start w:val="1"/>
+      <w:numFmt w:val="none"/>
+      <w:suff w:val="nothing"/>
+      <w:lvlText w:val=""/>
+      <w:lvlJc w:val="left"/>
+      <w:pPr>
+        <w:ind w:left="0" w:hanging="0"/>
+      </w:pPr>
+    </w:lvl>
+    <w:lvl w:ilvl="2">
+      <w:start w:val="1"/>
+      <w:numFmt w:val="none"/>
+      <w:suff w:val="nothing"/>
+      <w:lvlText w:val=""/>
+      <w:lvlJc w:val="left"/>
+      <w:pPr>
+        <w:ind w:left="0" w:hanging="0"/>
+      </w:pPr>
+    </w:lvl>
+    <w:lvl w:ilvl="3">
+      <w:start w:val="1"/>
+      <w:numFmt w:val="none"/>
+      <w:suff w:val="nothing"/>
+      <w:lvlText w:val=""/>
+      <w:lvlJc w:val="left"/>
+      <w:pPr>
+        <w:ind w:left="0" w:hanging="0"/>
+      </w:pPr>
+    </w:lvl>
+    <w:lvl w:ilvl="4">
+      <w:start w:val="1"/>
+      <w:numFmt w:val="none"/>
+      <w:suff w:val="nothing"/>
+      <w:lvlText w:val=""/>
+      <w:lvlJc w:val="left"/>
+      <w:pPr>
+        <w:ind w:left="0" w:hanging="0"/>
+      </w:pPr>
+    </w:lvl>
+    <w:lvl w:ilvl="5">
+      <w:start w:val="1"/>
+      <w:numFmt w:val="none"/>
+      <w:suff w:val="nothing"/>
+      <w:lvlText w:val=""/>
+      <w:lvlJc w:val="left"/>
+      <w:pPr>
+        <w:ind w:left="0" w:hanging="0"/>
+      </w:pPr>
+    </w:lvl>
+    <w:lvl w:ilvl="6">
+      <w:start w:val="1"/>
+      <w:numFmt w:val="none"/>
+      <w:suff w:val="nothing"/>
+      <w:lvlText w:val=""/>
+      <w:lvlJc w:val="left"/>
+      <w:pPr>
+        <w:ind w:left="0" w:hanging="0"/>
+      </w:pPr>
+    </w:lvl>
+    <w:lvl w:ilvl="7">
+      <w:start w:val="1"/>
+      <w:numFmt w:val="none"/>
+      <w:suff w:val="nothing"/>
+      <w:lvlText w:val=""/>
+      <w:lvlJc w:val="left"/>
+      <w:pPr>
+        <w:ind w:left="0" w:hanging="0"/>
+      </w:pPr>
+    </w:lvl>
+    <w:lvl w:ilvl="8">
+      <w:start w:val="1"/>
+      <w:numFmt w:val="none"/>
+      <w:suff w:val="nothing"/>
+      <w:lvlText w:val=""/>
+      <w:lvlJc w:val="left"/>
+      <w:pPr>
         <w:ind w:left="0" w:hanging="0"/>
       </w:pPr>
     </w:lvl>
   </w:abstractNum>
   <w:num w:numId="1">
     <w:abstractNumId w:val="1"/>
+  </w:num>
+  <w:num w:numId="2">
+    <w:abstractNumId w:val="2"/>
   </w:num>
 </w:numbering>
 </file>
@@ -3812,7 +5563,6 @@
     <w:rPrDefault>
       <w:rPr>
         <w:rFonts w:ascii="Calibri" w:hAnsi="Calibri" w:eastAsia="Calibri" w:cs="Arial" w:asciiTheme="minorHAnsi" w:cstheme="minorBidi" w:eastAsiaTheme="minorHAnsi" w:hAnsiTheme="minorHAnsi"/>
-        <w:sz w:val="22"/>
         <w:szCs w:val="22"/>
         <w:lang w:val="ca-ES" w:eastAsia="en-US" w:bidi="ar-SA"/>
       </w:rPr>
@@ -4220,17 +5970,14 @@
       <w:lang w:val="ca-ES" w:eastAsia="en-US" w:bidi="ar-SA"/>
     </w:rPr>
   </w:style>
-  <w:style w:type="paragraph" w:styleId="Ttulo1">
+  <w:style w:type="paragraph" w:styleId="Heading1">
     <w:name w:val="Heading 1"/>
     <w:basedOn w:val="Ttulo"/>
-    <w:next w:val="Cuerpodetexto"/>
+    <w:next w:val="TextBody"/>
     <w:qFormat/>
     <w:pPr>
-      <w:numPr>
-        <w:ilvl w:val="0"/>
-        <w:numId w:val="1"/>
-      </w:numPr>
       <w:spacing w:before="240" w:after="120"/>
+      <w:jc w:val="both"/>
       <w:outlineLvl w:val="0"/>
     </w:pPr>
     <w:rPr>
@@ -4240,10 +5987,10 @@
       <w:szCs w:val="36"/>
     </w:rPr>
   </w:style>
-  <w:style w:type="paragraph" w:styleId="Ttulo2">
+  <w:style w:type="paragraph" w:styleId="Heading2">
     <w:name w:val="Heading 2"/>
     <w:basedOn w:val="Ttulo"/>
-    <w:next w:val="Cuerpodetexto"/>
+    <w:next w:val="TextBody"/>
     <w:qFormat/>
     <w:pPr>
       <w:numPr>
@@ -4280,22 +6027,22 @@
       <w:lang w:eastAsia="ca-ES"/>
     </w:rPr>
   </w:style>
-  <w:style w:type="paragraph" w:styleId="Ttulo">
-    <w:name w:val="Título"/>
+  <w:style w:type="paragraph" w:styleId="Heading">
+    <w:name w:val="Heading"/>
     <w:basedOn w:val="Normal"/>
-    <w:next w:val="Cuerpodetexto"/>
+    <w:next w:val="TextBody"/>
     <w:qFormat/>
     <w:pPr>
       <w:keepNext w:val="true"/>
       <w:spacing w:before="240" w:after="120"/>
     </w:pPr>
     <w:rPr>
-      <w:rFonts w:ascii="Liberation Sans" w:hAnsi="Liberation Sans" w:eastAsia="Microsoft YaHei" w:cs="Arial"/>
+      <w:rFonts w:ascii="Liberation Sans" w:hAnsi="Liberation Sans" w:eastAsia="DejaVu Sans" w:cs="FreeSans"/>
       <w:sz w:val="28"/>
       <w:szCs w:val="28"/>
     </w:rPr>
   </w:style>
-  <w:style w:type="paragraph" w:styleId="Cuerpodetexto">
+  <w:style w:type="paragraph" w:styleId="TextBody">
     <w:name w:val="Body Text"/>
     <w:basedOn w:val="Normal"/>
     <w:pPr>
@@ -4303,15 +6050,15 @@
     </w:pPr>
     <w:rPr/>
   </w:style>
-  <w:style w:type="paragraph" w:styleId="Lista">
+  <w:style w:type="paragraph" w:styleId="List">
     <w:name w:val="List"/>
-    <w:basedOn w:val="Cuerpodetexto"/>
+    <w:basedOn w:val="TextBody"/>
     <w:pPr/>
     <w:rPr>
       <w:rFonts w:cs="Arial"/>
     </w:rPr>
   </w:style>
-  <w:style w:type="paragraph" w:styleId="Leyenda">
+  <w:style w:type="paragraph" w:styleId="Caption">
     <w:name w:val="Caption"/>
     <w:basedOn w:val="Normal"/>
     <w:qFormat/>
@@ -4325,6 +6072,32 @@
       <w:iCs/>
       <w:sz w:val="24"/>
       <w:szCs w:val="24"/>
+    </w:rPr>
+  </w:style>
+  <w:style w:type="paragraph" w:styleId="Index">
+    <w:name w:val="Index"/>
+    <w:basedOn w:val="Normal"/>
+    <w:qFormat/>
+    <w:pPr>
+      <w:suppressLineNumbers/>
+    </w:pPr>
+    <w:rPr>
+      <w:rFonts w:cs="FreeSans"/>
+    </w:rPr>
+  </w:style>
+  <w:style w:type="paragraph" w:styleId="Ttulo">
+    <w:name w:val="Título"/>
+    <w:basedOn w:val="Normal"/>
+    <w:next w:val="TextBody"/>
+    <w:qFormat/>
+    <w:pPr>
+      <w:keepNext w:val="true"/>
+      <w:spacing w:before="240" w:after="120"/>
+    </w:pPr>
+    <w:rPr>
+      <w:rFonts w:ascii="Liberation Sans" w:hAnsi="Liberation Sans" w:eastAsia="Microsoft YaHei" w:cs="Arial"/>
+      <w:sz w:val="28"/>
+      <w:szCs w:val="28"/>
     </w:rPr>
   </w:style>
   <w:style w:type="paragraph" w:styleId="Ndice">
@@ -4362,6 +6135,13 @@
   </w:style>
   <w:style w:type="paragraph" w:styleId="Contenidodelmarco">
     <w:name w:val="Contenido del marco"/>
+    <w:basedOn w:val="Normal"/>
+    <w:qFormat/>
+    <w:pPr/>
+    <w:rPr/>
+  </w:style>
+  <w:style w:type="paragraph" w:styleId="FrameContents">
+    <w:name w:val="Frame Contents"/>
     <w:basedOn w:val="Normal"/>
     <w:qFormat/>
     <w:pPr/>

</xml_diff>